<commit_message>
updated content of PRELIMNOTES.docx and Prelims.txt
</commit_message>
<xml_diff>
--- a/NOTES/PRELIMNOTES.docx
+++ b/NOTES/PRELIMNOTES.docx
@@ -4,7 +4,47 @@
   <w:body>
     <w:p>
       <w:r>
-        <w:t>**Dito natin lagay mga notes natin :)**</w:t>
+        <w:t>**</w:t>
+      </w:r>
+      <w:proofErr w:type="spellStart"/>
+      <w:r>
+        <w:t>Dito</w:t>
+      </w:r>
+      <w:proofErr w:type="spellEnd"/>
+      <w:r>
+        <w:t xml:space="preserve"> </w:t>
+      </w:r>
+      <w:proofErr w:type="spellStart"/>
+      <w:r>
+        <w:t>natin</w:t>
+      </w:r>
+      <w:proofErr w:type="spellEnd"/>
+      <w:r>
+        <w:t xml:space="preserve"> </w:t>
+      </w:r>
+      <w:proofErr w:type="spellStart"/>
+      <w:r>
+        <w:t>lagay</w:t>
+      </w:r>
+      <w:proofErr w:type="spellEnd"/>
+      <w:r>
+        <w:t xml:space="preserve"> </w:t>
+      </w:r>
+      <w:proofErr w:type="spellStart"/>
+      <w:r>
+        <w:t>mga</w:t>
+      </w:r>
+      <w:proofErr w:type="spellEnd"/>
+      <w:r>
+        <w:t xml:space="preserve"> notes </w:t>
+      </w:r>
+      <w:proofErr w:type="spellStart"/>
+      <w:r>
+        <w:t>natin</w:t>
+      </w:r>
+      <w:proofErr w:type="spellEnd"/>
+      <w:r>
+        <w:t xml:space="preserve"> :)**</w:t>
       </w:r>
     </w:p>
     <w:p/>
@@ -22,10 +62,7 @@
         <w:tab/>
       </w:r>
       <w:r>
-        <w:t>- glo</w:t>
-      </w:r>
-      <w:r>
-        <w:t>bal network of networks(google)</w:t>
+        <w:t>- global network of networks(google)</w:t>
       </w:r>
     </w:p>
     <w:p>
@@ -33,8 +70,21 @@
         <w:ind w:left="720" w:firstLine="720"/>
       </w:pPr>
       <w:r>
-        <w:t>- hierarcy, infrasturcture</w:t>
-      </w:r>
+        <w:t xml:space="preserve">- </w:t>
+      </w:r>
+      <w:proofErr w:type="spellStart"/>
+      <w:r>
+        <w:t>hierarcy</w:t>
+      </w:r>
+      <w:proofErr w:type="spellEnd"/>
+      <w:r>
+        <w:t xml:space="preserve">, </w:t>
+      </w:r>
+      <w:proofErr w:type="spellStart"/>
+      <w:r>
+        <w:t>infrasturcture</w:t>
+      </w:r>
+      <w:proofErr w:type="spellEnd"/>
     </w:p>
     <w:p>
       <w:r>
@@ -72,8 +122,6 @@
       </w:r>
       <w:r>
         <w:tab/>
-      </w:r>
-      <w:r>
         <w:t>- interconnected devices ('nodes')</w:t>
       </w:r>
     </w:p>
@@ -86,8 +134,6 @@
       </w:r>
       <w:r>
         <w:tab/>
-      </w:r>
-      <w:r>
         <w:t>- share data</w:t>
       </w:r>
     </w:p>
@@ -115,23 +161,59 @@
     <w:p>
       <w:r>
         <w:tab/>
-        <w:t xml:space="preserve">a. nodes - the actual devices i.e computers </w:t>
-      </w:r>
-    </w:p>
-    <w:p>
-      <w:r>
-        <w:tab/>
-      </w:r>
-      <w:r>
-        <w:tab/>
-        <w:t xml:space="preserve">   IoT - Internet of Things</w:t>
-      </w:r>
-    </w:p>
-    <w:p>
-      <w:r>
-        <w:tab/>
-        <w:t>b.Interconnected Technologies - Wired - utp, fiber; Wireless - infrared,bluetooth</w:t>
-      </w:r>
+        <w:t xml:space="preserve">a. nodes - the actual devices </w:t>
+      </w:r>
+      <w:proofErr w:type="spellStart"/>
+      <w:r>
+        <w:t>i.e</w:t>
+      </w:r>
+      <w:proofErr w:type="spellEnd"/>
+      <w:r>
+        <w:t xml:space="preserve"> computers </w:t>
+      </w:r>
+    </w:p>
+    <w:p>
+      <w:r>
+        <w:tab/>
+      </w:r>
+      <w:r>
+        <w:tab/>
+        <w:t xml:space="preserve">   </w:t>
+      </w:r>
+      <w:proofErr w:type="spellStart"/>
+      <w:r>
+        <w:t>IoT</w:t>
+      </w:r>
+      <w:proofErr w:type="spellEnd"/>
+      <w:r>
+        <w:t xml:space="preserve"> - Internet of Things</w:t>
+      </w:r>
+    </w:p>
+    <w:p>
+      <w:r>
+        <w:tab/>
+      </w:r>
+      <w:proofErr w:type="spellStart"/>
+      <w:r>
+        <w:t>b.Interconnected</w:t>
+      </w:r>
+      <w:proofErr w:type="spellEnd"/>
+      <w:r>
+        <w:t xml:space="preserve"> Technologies - Wired - </w:t>
+      </w:r>
+      <w:proofErr w:type="spellStart"/>
+      <w:r>
+        <w:t>utp</w:t>
+      </w:r>
+      <w:proofErr w:type="spellEnd"/>
+      <w:r>
+        <w:t xml:space="preserve">, fiber; Wireless - </w:t>
+      </w:r>
+      <w:proofErr w:type="spellStart"/>
+      <w:r>
+        <w:t>infrared,bluetooth</w:t>
+      </w:r>
+      <w:proofErr w:type="spellEnd"/>
     </w:p>
     <w:p>
       <w:pPr>
@@ -152,143 +234,358 @@
     <w:p>
       <w:r>
         <w:tab/>
+      </w:r>
+      <w:proofErr w:type="spellStart"/>
+      <w:r>
         <w:t>a.protocols</w:t>
       </w:r>
-    </w:p>
-    <w:p>
-      <w:r>
-        <w:tab/>
-        <w:t>b.device drivers -software that run active (something missing here)</w:t>
+      <w:proofErr w:type="spellEnd"/>
+    </w:p>
+    <w:p>
+      <w:r>
+        <w:tab/>
+      </w:r>
+      <w:proofErr w:type="spellStart"/>
+      <w:r>
+        <w:t>b.device</w:t>
+      </w:r>
+      <w:proofErr w:type="spellEnd"/>
+      <w:r>
+        <w:t xml:space="preserve"> drivers -software that run active (something missing here)</w:t>
       </w:r>
     </w:p>
     <w:p/>
     <w:p>
       <w:r>
-        <w:t>computer to computer</w:t>
-      </w:r>
-      <w:r>
+        <w:t>computer to computer  - serial communication</w:t>
+      </w:r>
+    </w:p>
+    <w:p>
+      <w:r>
+        <w:tab/>
+        <w:t xml:space="preserve">             </w:t>
+      </w:r>
+      <w:r>
+        <w:tab/>
+      </w:r>
+      <w:r>
+        <w:tab/>
+        <w:t>- one cable, send data with 1s and 0s</w:t>
+      </w:r>
+    </w:p>
+    <w:p>
+      <w:r>
+        <w:t>Problems of wired and wireless - susceptible to noise</w:t>
+      </w:r>
+    </w:p>
+    <w:p>
+      <w:r>
+        <w:rPr>
+          <w:b/>
+        </w:rPr>
+        <w:t xml:space="preserve">LAN </w:t>
+      </w:r>
+      <w:r>
+        <w:t>- Local Area Network</w:t>
+      </w:r>
+    </w:p>
+    <w:p>
+      <w:r>
+        <w:t>interconnection of networks with the use of ISPs</w:t>
+      </w:r>
+    </w:p>
+    <w:p>
+      <w:r>
+        <w:t>different ISPs can connect with each other</w:t>
+      </w:r>
+    </w:p>
+    <w:p>
+      <w:r>
+        <w:t>connection between countries - underwater(preferred)/ satellite</w:t>
+      </w:r>
+    </w:p>
+    <w:p/>
+    <w:p>
+      <w:pPr>
+        <w:rPr>
+          <w:b/>
+        </w:rPr>
+      </w:pPr>
+      <w:r>
+        <w:rPr>
+          <w:b/>
+        </w:rPr>
+        <w:t>1969 - modern internet was  born</w:t>
+      </w:r>
+    </w:p>
+    <w:p>
+      <w:r>
+        <w:t>circuit switch network -- used by old telephones</w:t>
+      </w:r>
+    </w:p>
+    <w:p>
+      <w:r>
+        <w:t>store and forward - cellphones (texting)</w:t>
+      </w:r>
+    </w:p>
+    <w:p/>
+    <w:p>
+      <w:pPr>
+        <w:rPr>
+          <w:b/>
+        </w:rPr>
+      </w:pPr>
+      <w:r>
+        <w:rPr>
+          <w:b/>
+        </w:rPr>
+        <w:t>IPv4 - 32-bit</w:t>
+      </w:r>
+    </w:p>
+    <w:p>
+      <w:pPr>
+        <w:rPr>
+          <w:b/>
+        </w:rPr>
+      </w:pPr>
+      <w:r>
+        <w:rPr>
+          <w:b/>
+        </w:rPr>
+        <w:t>IPv6 - 64-bit</w:t>
+      </w:r>
+    </w:p>
+    <w:p/>
+    <w:p>
+      <w:r>
+        <w:rPr>
+          <w:b/>
+        </w:rPr>
+        <w:t>Early 1960's --&gt;</w:t>
+      </w:r>
+      <w:r>
+        <w:t xml:space="preserve"> DARPA (Defense Advanced Research Project Agency) --&gt; packet switch</w:t>
+      </w:r>
+    </w:p>
+    <w:p>
+      <w:r>
+        <w:tab/>
+      </w:r>
+      <w:r>
+        <w:tab/>
+        <w:t>circuit switch - relaying and keeping the connection</w:t>
+      </w:r>
+    </w:p>
+    <w:p>
+      <w:r>
+        <w:tab/>
+      </w:r>
+      <w:r>
+        <w:tab/>
+        <w:t>packet switching</w:t>
+      </w:r>
+    </w:p>
+    <w:p>
+      <w:r>
+        <w:tab/>
         <w:t xml:space="preserve"> </w:t>
       </w:r>
       <w:r>
-        <w:t xml:space="preserve"> - serial communication</w:t>
-      </w:r>
-    </w:p>
-    <w:p>
-      <w:r>
-        <w:tab/>
-        <w:t xml:space="preserve">             </w:t>
-      </w:r>
-      <w:r>
-        <w:tab/>
-      </w:r>
-      <w:r>
-        <w:tab/>
-      </w:r>
-      <w:r>
-        <w:t>- one cable, send data with 1s and 0s</w:t>
-      </w:r>
-    </w:p>
-    <w:p>
-      <w:r>
-        <w:t>Problems of wired and</w:t>
+        <w:tab/>
+        <w:t>send and forward --&gt; send--&gt;store--&gt;send--&gt;...until it reaches the destination</w:t>
+      </w:r>
+    </w:p>
+    <w:p>
+      <w:r>
+        <w:tab/>
+      </w:r>
+    </w:p>
+    <w:p>
+      <w:r>
+        <w:rPr>
+          <w:b/>
+        </w:rPr>
+        <w:t xml:space="preserve">ARPANET </w:t>
+      </w:r>
+      <w:r>
+        <w:t xml:space="preserve">(Advanced Research Project Agency </w:t>
+      </w:r>
+      <w:proofErr w:type="spellStart"/>
+      <w:r>
+        <w:t>NETwork</w:t>
+      </w:r>
+      <w:proofErr w:type="spellEnd"/>
+      <w:r>
+        <w:t>) --&gt; 4 computers communicate</w:t>
+      </w:r>
+    </w:p>
+    <w:p>
+      <w:pPr>
+        <w:rPr>
+          <w:b/>
+        </w:rPr>
+      </w:pPr>
+      <w:r>
+        <w:rPr>
+          <w:b/>
+        </w:rPr>
+        <w:t>First popular app --&gt; email - 1972</w:t>
+      </w:r>
+    </w:p>
+    <w:p/>
+    <w:p>
+      <w:r>
+        <w:rPr>
+          <w:b/>
+        </w:rPr>
+        <w:t>World Wide Web</w:t>
       </w:r>
       <w:r>
         <w:t xml:space="preserve"> </w:t>
       </w:r>
       <w:r>
-        <w:t>wireless - susceptible to noise</w:t>
-      </w:r>
-    </w:p>
-    <w:p>
-      <w:r>
-        <w:rPr>
-          <w:b/>
-        </w:rPr>
-        <w:t xml:space="preserve">LAN </w:t>
-      </w:r>
-      <w:r>
-        <w:t>- Local Area Network</w:t>
-      </w:r>
-    </w:p>
-    <w:p>
-      <w:r>
-        <w:t>interconnection of networks with the use of ISPs</w:t>
-      </w:r>
-    </w:p>
-    <w:p>
-      <w:r>
-        <w:t>different ISPs can connect with each other</w:t>
-      </w:r>
-    </w:p>
-    <w:p>
-      <w:r>
-        <w:t>connection</w:t>
-      </w:r>
-      <w:r>
-        <w:t xml:space="preserve"> between countries - underwater(preferred)/ satellite</w:t>
+        <w:tab/>
+        <w:t>- information system that uses Hypertext links</w:t>
+      </w:r>
+    </w:p>
+    <w:p>
+      <w:r>
+        <w:tab/>
+        <w:t xml:space="preserve">       </w:t>
+      </w:r>
+      <w:r>
+        <w:tab/>
+      </w:r>
+      <w:r>
+        <w:tab/>
+        <w:t>- information system on the internet</w:t>
+      </w:r>
+    </w:p>
+    <w:p>
+      <w:r>
+        <w:tab/>
+        <w:t xml:space="preserve">    </w:t>
+      </w:r>
+      <w:r>
+        <w:tab/>
+        <w:t xml:space="preserve"> </w:t>
+      </w:r>
+      <w:r>
+        <w:tab/>
+        <w:t>- allows documents to be connected to other documents  by hyperlinks</w:t>
+      </w:r>
+    </w:p>
+    <w:p>
+      <w:pPr>
+        <w:ind w:left="1440" w:firstLine="720"/>
+      </w:pPr>
+      <w:r>
+        <w:t>- was created for researchers and scientist to share their findings and research</w:t>
+      </w:r>
+    </w:p>
+    <w:p>
+      <w:r>
+        <w:tab/>
+        <w:t xml:space="preserve">       </w:t>
+      </w:r>
+      <w:r>
+        <w:tab/>
+      </w:r>
+      <w:r>
+        <w:tab/>
+        <w:t>- back then it is more textual</w:t>
       </w:r>
     </w:p>
     <w:p/>
     <w:p>
-      <w:pPr>
-        <w:rPr>
-          <w:b/>
-        </w:rPr>
-      </w:pPr>
-      <w:r>
-        <w:rPr>
-          <w:b/>
-        </w:rPr>
-        <w:t xml:space="preserve">1969 - modern </w:t>
-      </w:r>
-      <w:r>
-        <w:rPr>
-          <w:b/>
-        </w:rPr>
-        <w:t>internet</w:t>
-      </w:r>
-      <w:r>
-        <w:rPr>
-          <w:b/>
-        </w:rPr>
-        <w:t xml:space="preserve"> was  born</w:t>
-      </w:r>
-    </w:p>
-    <w:p>
-      <w:r>
-        <w:t>circuit switch network -- used by old telephones</w:t>
-      </w:r>
-    </w:p>
-    <w:p>
-      <w:r>
-        <w:t>store and forward - cellphones (texting)</w:t>
+      <w:r>
+        <w:rPr>
+          <w:b/>
+        </w:rPr>
+        <w:t xml:space="preserve">Wide Area Information Service (WAIS) </w:t>
+      </w:r>
+      <w:r>
+        <w:rPr>
+          <w:b/>
+        </w:rPr>
+        <w:t xml:space="preserve"> </w:t>
+      </w:r>
+      <w:r>
+        <w:t>- multiple server locations</w:t>
+      </w:r>
+    </w:p>
+    <w:p>
+      <w:r>
+        <w:tab/>
+      </w:r>
+      <w:r>
+        <w:tab/>
+      </w:r>
+      <w:r>
+        <w:tab/>
+      </w:r>
+      <w:r>
+        <w:tab/>
+        <w:t xml:space="preserve">    </w:t>
+      </w:r>
+      <w:r>
+        <w:tab/>
+        <w:t xml:space="preserve"> - early information service</w:t>
       </w:r>
     </w:p>
     <w:p/>
     <w:p>
-      <w:pPr>
-        <w:rPr>
-          <w:b/>
-        </w:rPr>
-      </w:pPr>
-      <w:r>
-        <w:rPr>
-          <w:b/>
-        </w:rPr>
-        <w:t>IPv4 - 32-bit</w:t>
-      </w:r>
-    </w:p>
-    <w:p>
-      <w:pPr>
-        <w:rPr>
-          <w:b/>
-        </w:rPr>
-      </w:pPr>
-      <w:r>
-        <w:rPr>
-          <w:b/>
-        </w:rPr>
-        <w:t>IPv6 - 64-bit</w:t>
+      <w:r>
+        <w:rPr>
+          <w:b/>
+        </w:rPr>
+        <w:t>Gopher (protocol)</w:t>
+      </w:r>
+      <w:r>
+        <w:t xml:space="preserve"> - application layer protocol</w:t>
+      </w:r>
+    </w:p>
+    <w:p>
+      <w:r>
+        <w:tab/>
+      </w:r>
+      <w:r>
+        <w:tab/>
+        <w:t xml:space="preserve">     - similar to WAIS</w:t>
+      </w:r>
+    </w:p>
+    <w:p>
+      <w:r>
+        <w:tab/>
+      </w:r>
+      <w:r>
+        <w:tab/>
+        <w:t xml:space="preserve">     - hierarchical in nature</w:t>
+      </w:r>
+    </w:p>
+    <w:p>
+      <w:r>
+        <w:tab/>
+      </w:r>
+      <w:r>
+        <w:tab/>
+        <w:t xml:space="preserve">     - </w:t>
+      </w:r>
+      <w:proofErr w:type="spellStart"/>
+      <w:r>
+        <w:t>distibuting</w:t>
+      </w:r>
+      <w:proofErr w:type="spellEnd"/>
+      <w:r>
+        <w:t xml:space="preserve">, </w:t>
+      </w:r>
+      <w:proofErr w:type="spellStart"/>
+      <w:r>
+        <w:t>seraching</w:t>
+      </w:r>
+      <w:proofErr w:type="spellEnd"/>
+      <w:r>
+        <w:t>, retrieving</w:t>
       </w:r>
     </w:p>
     <w:p/>
@@ -297,286 +594,50 @@
         <w:rPr>
           <w:b/>
         </w:rPr>
-        <w:t>Early 1960's --&gt;</w:t>
-      </w:r>
-      <w:r>
-        <w:t xml:space="preserve"> DARPA (Defense Advanced Research Project Agency) --&gt; packet switch</w:t>
-      </w:r>
-    </w:p>
-    <w:p>
-      <w:r>
-        <w:tab/>
-      </w:r>
-      <w:r>
-        <w:tab/>
-      </w:r>
-      <w:r>
-        <w:t>circuit switch - relaying and keeping the connection</w:t>
-      </w:r>
-    </w:p>
-    <w:p>
-      <w:r>
-        <w:tab/>
-      </w:r>
-      <w:r>
-        <w:tab/>
-      </w:r>
-      <w:r>
-        <w:t>packet switching</w:t>
-      </w:r>
-    </w:p>
-    <w:p>
-      <w:r>
-        <w:tab/>
-        <w:t xml:space="preserve"> </w:t>
-      </w:r>
-      <w:r>
-        <w:tab/>
-      </w:r>
-      <w:r>
-        <w:t>send and forward --&gt; send--&gt;store--&gt;send--&gt;...until it reaches the destination</w:t>
-      </w:r>
-    </w:p>
-    <w:p>
-      <w:r>
-        <w:tab/>
-      </w:r>
-    </w:p>
-    <w:p>
-      <w:r>
-        <w:rPr>
-          <w:b/>
-        </w:rPr>
-        <w:t xml:space="preserve">ARPANET </w:t>
-      </w:r>
-      <w:r>
-        <w:t>(Advanced Research Project Agency NETwork) --&gt; 4 computers communicate</w:t>
-      </w:r>
-    </w:p>
-    <w:p>
-      <w:pPr>
-        <w:rPr>
-          <w:b/>
-        </w:rPr>
-      </w:pPr>
-      <w:r>
-        <w:rPr>
-          <w:b/>
-        </w:rPr>
-        <w:t>First popular app --&gt; email - 1972</w:t>
+        <w:t xml:space="preserve">USETNET </w:t>
+      </w:r>
+      <w:r>
+        <w:t>- worldwide distributed discussion system</w:t>
+      </w:r>
+    </w:p>
+    <w:p>
+      <w:r>
+        <w:tab/>
+        <w:t xml:space="preserve">   - similar to discussion groups</w:t>
       </w:r>
     </w:p>
     <w:p/>
     <w:p>
-      <w:r>
-        <w:rPr>
-          <w:b/>
-        </w:rPr>
-        <w:t>World Wide Web</w:t>
-      </w:r>
-      <w:r>
-        <w:t xml:space="preserve"> </w:t>
-      </w:r>
-      <w:r>
-        <w:tab/>
-      </w:r>
-      <w:r>
-        <w:t>- information system that uses Hypertext links</w:t>
-      </w:r>
-    </w:p>
-    <w:p>
-      <w:r>
-        <w:tab/>
-        <w:t xml:space="preserve">       </w:t>
-      </w:r>
-      <w:r>
-        <w:tab/>
-      </w:r>
-      <w:r>
-        <w:tab/>
-      </w:r>
-      <w:r>
-        <w:t>- information system on the internet</w:t>
-      </w:r>
-    </w:p>
-    <w:p>
-      <w:r>
-        <w:tab/>
-        <w:t xml:space="preserve">    </w:t>
-      </w:r>
-      <w:r>
-        <w:tab/>
-      </w:r>
-      <w:r>
-        <w:t xml:space="preserve"> </w:t>
-      </w:r>
-      <w:r>
-        <w:tab/>
-      </w:r>
-      <w:r>
-        <w:t>- allows documents to be connected to other documents  by hyperlinks</w:t>
-      </w:r>
-    </w:p>
-    <w:p>
-      <w:pPr>
-        <w:ind w:left="1440" w:firstLine="720"/>
-      </w:pPr>
-      <w:r>
-        <w:t>- was created for researchers and scientist to share their findings and research</w:t>
-      </w:r>
-    </w:p>
-    <w:p>
-      <w:r>
-        <w:tab/>
-        <w:t xml:space="preserve">       </w:t>
-      </w:r>
-      <w:r>
-        <w:tab/>
-      </w:r>
-      <w:r>
-        <w:tab/>
-      </w:r>
-      <w:r>
-        <w:t>- back then it is more textual</w:t>
+      <w:pPr>
+        <w:rPr>
+          <w:b/>
+        </w:rPr>
+      </w:pPr>
+      <w:r>
+        <w:rPr>
+          <w:b/>
+        </w:rPr>
+        <w:lastRenderedPageBreak/>
+        <w:t xml:space="preserve">1989 (Sir Tim </w:t>
+      </w:r>
+      <w:proofErr w:type="spellStart"/>
+      <w:r>
+        <w:rPr>
+          <w:b/>
+        </w:rPr>
+        <w:t>Bernerns</w:t>
+      </w:r>
+      <w:proofErr w:type="spellEnd"/>
+      <w:r>
+        <w:rPr>
+          <w:b/>
+        </w:rPr>
+        <w:t>-Lee) --&gt; HTTP, HTML, URL</w:t>
       </w:r>
     </w:p>
     <w:p/>
     <w:p>
       <w:r>
-        <w:rPr>
-          <w:b/>
-        </w:rPr>
-        <w:t xml:space="preserve">Wide Area Information Service (WAIS) </w:t>
-      </w:r>
-      <w:r>
-        <w:rPr>
-          <w:b/>
-        </w:rPr>
-        <w:t xml:space="preserve"> </w:t>
-      </w:r>
-      <w:r>
-        <w:t>- multiple server locations</w:t>
-      </w:r>
-    </w:p>
-    <w:p>
-      <w:r>
-        <w:tab/>
-      </w:r>
-      <w:r>
-        <w:tab/>
-      </w:r>
-      <w:r>
-        <w:tab/>
-      </w:r>
-      <w:r>
-        <w:tab/>
-        <w:t xml:space="preserve">    </w:t>
-      </w:r>
-      <w:r>
-        <w:tab/>
-      </w:r>
-      <w:r>
-        <w:t xml:space="preserve"> - early information service</w:t>
-      </w:r>
-    </w:p>
-    <w:p/>
-    <w:p>
-      <w:r>
-        <w:rPr>
-          <w:b/>
-        </w:rPr>
-        <w:t>Gopher (protocol)</w:t>
-      </w:r>
-      <w:r>
-        <w:t xml:space="preserve"> - application layer protocol</w:t>
-      </w:r>
-    </w:p>
-    <w:p>
-      <w:r>
-        <w:tab/>
-      </w:r>
-      <w:r>
-        <w:tab/>
-        <w:t xml:space="preserve">  </w:t>
-      </w:r>
-      <w:r>
-        <w:t xml:space="preserve">   </w:t>
-      </w:r>
-      <w:r>
-        <w:t>- similar to WAIS</w:t>
-      </w:r>
-    </w:p>
-    <w:p>
-      <w:r>
-        <w:tab/>
-      </w:r>
-      <w:r>
-        <w:tab/>
-        <w:t xml:space="preserve">  </w:t>
-      </w:r>
-      <w:r>
-        <w:t xml:space="preserve">   </w:t>
-      </w:r>
-      <w:r>
-        <w:t>- hierarchical in nature</w:t>
-      </w:r>
-    </w:p>
-    <w:p>
-      <w:r>
-        <w:tab/>
-      </w:r>
-      <w:r>
-        <w:tab/>
-        <w:t xml:space="preserve">  </w:t>
-      </w:r>
-      <w:r>
-        <w:t xml:space="preserve">   </w:t>
-      </w:r>
-      <w:r>
-        <w:t>- distibuting, seraching, retrieving</w:t>
-      </w:r>
-    </w:p>
-    <w:p/>
-    <w:p>
-      <w:r>
-        <w:rPr>
-          <w:b/>
-        </w:rPr>
-        <w:t xml:space="preserve">USETNET </w:t>
-      </w:r>
-      <w:r>
-        <w:t>- worldwide distributed discussion system</w:t>
-      </w:r>
-    </w:p>
-    <w:p>
-      <w:r>
-        <w:tab/>
-      </w:r>
-      <w:r>
-        <w:t xml:space="preserve">   </w:t>
-      </w:r>
-      <w:r>
-        <w:t>- similar to discussion groups</w:t>
-      </w:r>
-    </w:p>
-    <w:p/>
-    <w:p>
-      <w:pPr>
-        <w:rPr>
-          <w:b/>
-        </w:rPr>
-      </w:pPr>
-      <w:r>
-        <w:rPr>
-          <w:b/>
-        </w:rPr>
-        <w:lastRenderedPageBreak/>
-        <w:t>1989 (Sir Tim Bernerns-Lee) --&gt; HTTP, HTML, URL</w:t>
-      </w:r>
-    </w:p>
-    <w:p/>
-    <w:p>
-      <w:r>
         <w:t xml:space="preserve">HTML - </w:t>
       </w:r>
     </w:p>
@@ -637,17 +698,68 @@
         <w:tab/>
         <w:t>HTTP 1.1</w:t>
       </w:r>
+      <w:r>
+        <w:t xml:space="preserve"> (RFC 2068 Rewritten specifications on Jan 1997)</w:t>
+      </w:r>
     </w:p>
     <w:p>
       <w:r>
         <w:tab/>
         <w:t>HTTP 2</w:t>
       </w:r>
+      <w:r>
+        <w:t xml:space="preserve"> (RFC 75</w:t>
+      </w:r>
+      <w:bookmarkStart w:id="0" w:name="_GoBack"/>
+      <w:bookmarkEnd w:id="0"/>
+      <w:r>
+        <w:t>40 May 2015)</w:t>
+      </w:r>
+    </w:p>
+    <w:p>
+      <w:pPr>
+        <w:pStyle w:val="ListParagraph"/>
+        <w:numPr>
+          <w:ilvl w:val="0"/>
+          <w:numId w:val="4"/>
+        </w:numPr>
+      </w:pPr>
+      <w:r>
+        <w:t>Patterned by SPDY</w:t>
+      </w:r>
+    </w:p>
+    <w:p>
+      <w:pPr>
+        <w:pStyle w:val="ListParagraph"/>
+        <w:numPr>
+          <w:ilvl w:val="0"/>
+          <w:numId w:val="4"/>
+        </w:numPr>
+      </w:pPr>
+      <w:r>
+        <w:t>Backwards compatible with HTTP 1.1</w:t>
+      </w:r>
     </w:p>
     <w:p>
       <w:r>
         <w:tab/>
         <w:t>-HTTP runs on top of TCP/IP, port 80 by default. Port 443 for HTTPS (HTTP over SSL/TLS)</w:t>
+      </w:r>
+    </w:p>
+    <w:p>
+      <w:pPr>
+        <w:ind w:firstLine="720"/>
+      </w:pPr>
+      <w:r>
+        <w:t xml:space="preserve">-Socket is the combination of IP address and a port </w:t>
+      </w:r>
+    </w:p>
+    <w:p>
+      <w:pPr>
+        <w:ind w:firstLine="720"/>
+      </w:pPr>
+      <w:r>
+        <w:t>-Port numbers range from 0-1024</w:t>
       </w:r>
     </w:p>
     <w:p>
@@ -680,7 +792,7 @@
         <w:ind w:left="2160"/>
       </w:pPr>
       <w:r>
-        <w:t>-web browsers, web crawlers/spiders (google bot) , other end user tools</w:t>
+        <w:t>-web browsers, web crawlers/spiders (google bot), other end user tools</w:t>
       </w:r>
     </w:p>
     <w:p>
@@ -701,7 +813,13 @@
         <w:ind w:left="2160"/>
       </w:pPr>
       <w:r>
-        <w:t>-engine servers, proxy servers, gateways,tunnels</w:t>
+        <w:t>-engine servers, proxy servers, gateways,</w:t>
+      </w:r>
+      <w:r>
+        <w:t xml:space="preserve"> </w:t>
+      </w:r>
+      <w:r>
+        <w:t>tunnels</w:t>
       </w:r>
     </w:p>
     <w:p>
@@ -731,7 +849,13 @@
         </w:numPr>
       </w:pPr>
       <w:r>
-        <w:t>The server processes the  request and replus with an HTTP response message</w:t>
+        <w:t>The server processes the</w:t>
+      </w:r>
+      <w:r>
+        <w:t xml:space="preserve"> request and replie</w:t>
+      </w:r>
+      <w:r>
+        <w:t>s with an HTTP response message</w:t>
       </w:r>
     </w:p>
     <w:p>
@@ -765,6 +889,9 @@
       <w:r>
         <w:t>Servers do not keep info about clients in between</w:t>
       </w:r>
+      <w:r>
+        <w:t xml:space="preserve"> requests</w:t>
+      </w:r>
     </w:p>
     <w:p>
       <w:pPr>
@@ -783,6 +910,7 @@
         </w:numPr>
       </w:pPr>
       <w:r>
+        <w:lastRenderedPageBreak/>
         <w:t>Cache control</w:t>
       </w:r>
     </w:p>
@@ -795,7 +923,13 @@
         </w:numPr>
       </w:pPr>
       <w:r>
-        <w:t>Content media type (mime) specification</w:t>
+        <w:t>Content media type (</w:t>
+      </w:r>
+      <w:r>
+        <w:t>MIME – multipurpose internet mail extension</w:t>
+      </w:r>
+      <w:r>
+        <w:t>) specification</w:t>
       </w:r>
     </w:p>
     <w:p>
@@ -819,8 +953,19 @@
         </w:numPr>
       </w:pPr>
       <w:r>
-        <w:t>Cont/transfer codings</w:t>
-      </w:r>
+        <w:t>Cont</w:t>
+      </w:r>
+      <w:r>
+        <w:t>ext</w:t>
+      </w:r>
+      <w:r>
+        <w:t xml:space="preserve">/transfer </w:t>
+      </w:r>
+      <w:proofErr w:type="spellStart"/>
+      <w:r>
+        <w:t>codings</w:t>
+      </w:r>
+      <w:proofErr w:type="spellEnd"/>
     </w:p>
     <w:p>
       <w:pPr>
@@ -833,12 +978,9 @@
       <w:r>
         <w:t>Content negotiation</w:t>
       </w:r>
-      <w:bookmarkStart w:id="0" w:name="_GoBack"/>
-      <w:bookmarkEnd w:id="0"/>
-    </w:p>
-    <w:p>
-      <w:r>
-        <w:lastRenderedPageBreak/>
+    </w:p>
+    <w:p>
+      <w:r>
         <w:tab/>
         <w:t>web Server</w:t>
       </w:r>
@@ -1110,6 +1252,119 @@
     </w:lvl>
   </w:abstractNum>
   <w:abstractNum w:abstractNumId="2" w15:restartNumberingAfterBreak="0">
+    <w:nsid w:val="67C23FF8"/>
+    <w:multiLevelType w:val="hybridMultilevel"/>
+    <w:tmpl w:val="7C1E044A"/>
+    <w:lvl w:ilvl="0" w:tplc="04090003">
+      <w:start w:val="1"/>
+      <w:numFmt w:val="bullet"/>
+      <w:lvlText w:val="o"/>
+      <w:lvlJc w:val="left"/>
+      <w:pPr>
+        <w:ind w:left="2160" w:hanging="360"/>
+      </w:pPr>
+      <w:rPr>
+        <w:rFonts w:ascii="Courier New" w:hAnsi="Courier New" w:cs="Courier New" w:hint="default"/>
+      </w:rPr>
+    </w:lvl>
+    <w:lvl w:ilvl="1" w:tplc="04090003" w:tentative="1">
+      <w:start w:val="1"/>
+      <w:numFmt w:val="bullet"/>
+      <w:lvlText w:val="o"/>
+      <w:lvlJc w:val="left"/>
+      <w:pPr>
+        <w:ind w:left="2880" w:hanging="360"/>
+      </w:pPr>
+      <w:rPr>
+        <w:rFonts w:ascii="Courier New" w:hAnsi="Courier New" w:cs="Courier New" w:hint="default"/>
+      </w:rPr>
+    </w:lvl>
+    <w:lvl w:ilvl="2" w:tplc="04090005" w:tentative="1">
+      <w:start w:val="1"/>
+      <w:numFmt w:val="bullet"/>
+      <w:lvlText w:val=""/>
+      <w:lvlJc w:val="left"/>
+      <w:pPr>
+        <w:ind w:left="3600" w:hanging="360"/>
+      </w:pPr>
+      <w:rPr>
+        <w:rFonts w:ascii="Wingdings" w:hAnsi="Wingdings" w:hint="default"/>
+      </w:rPr>
+    </w:lvl>
+    <w:lvl w:ilvl="3" w:tplc="04090001" w:tentative="1">
+      <w:start w:val="1"/>
+      <w:numFmt w:val="bullet"/>
+      <w:lvlText w:val=""/>
+      <w:lvlJc w:val="left"/>
+      <w:pPr>
+        <w:ind w:left="4320" w:hanging="360"/>
+      </w:pPr>
+      <w:rPr>
+        <w:rFonts w:ascii="Symbol" w:hAnsi="Symbol" w:hint="default"/>
+      </w:rPr>
+    </w:lvl>
+    <w:lvl w:ilvl="4" w:tplc="04090003" w:tentative="1">
+      <w:start w:val="1"/>
+      <w:numFmt w:val="bullet"/>
+      <w:lvlText w:val="o"/>
+      <w:lvlJc w:val="left"/>
+      <w:pPr>
+        <w:ind w:left="5040" w:hanging="360"/>
+      </w:pPr>
+      <w:rPr>
+        <w:rFonts w:ascii="Courier New" w:hAnsi="Courier New" w:cs="Courier New" w:hint="default"/>
+      </w:rPr>
+    </w:lvl>
+    <w:lvl w:ilvl="5" w:tplc="04090005" w:tentative="1">
+      <w:start w:val="1"/>
+      <w:numFmt w:val="bullet"/>
+      <w:lvlText w:val=""/>
+      <w:lvlJc w:val="left"/>
+      <w:pPr>
+        <w:ind w:left="5760" w:hanging="360"/>
+      </w:pPr>
+      <w:rPr>
+        <w:rFonts w:ascii="Wingdings" w:hAnsi="Wingdings" w:hint="default"/>
+      </w:rPr>
+    </w:lvl>
+    <w:lvl w:ilvl="6" w:tplc="04090001" w:tentative="1">
+      <w:start w:val="1"/>
+      <w:numFmt w:val="bullet"/>
+      <w:lvlText w:val=""/>
+      <w:lvlJc w:val="left"/>
+      <w:pPr>
+        <w:ind w:left="6480" w:hanging="360"/>
+      </w:pPr>
+      <w:rPr>
+        <w:rFonts w:ascii="Symbol" w:hAnsi="Symbol" w:hint="default"/>
+      </w:rPr>
+    </w:lvl>
+    <w:lvl w:ilvl="7" w:tplc="04090003" w:tentative="1">
+      <w:start w:val="1"/>
+      <w:numFmt w:val="bullet"/>
+      <w:lvlText w:val="o"/>
+      <w:lvlJc w:val="left"/>
+      <w:pPr>
+        <w:ind w:left="7200" w:hanging="360"/>
+      </w:pPr>
+      <w:rPr>
+        <w:rFonts w:ascii="Courier New" w:hAnsi="Courier New" w:cs="Courier New" w:hint="default"/>
+      </w:rPr>
+    </w:lvl>
+    <w:lvl w:ilvl="8" w:tplc="04090005" w:tentative="1">
+      <w:start w:val="1"/>
+      <w:numFmt w:val="bullet"/>
+      <w:lvlText w:val=""/>
+      <w:lvlJc w:val="left"/>
+      <w:pPr>
+        <w:ind w:left="7920" w:hanging="360"/>
+      </w:pPr>
+      <w:rPr>
+        <w:rFonts w:ascii="Wingdings" w:hAnsi="Wingdings" w:hint="default"/>
+      </w:rPr>
+    </w:lvl>
+  </w:abstractNum>
+  <w:abstractNum w:abstractNumId="3" w15:restartNumberingAfterBreak="0">
     <w:nsid w:val="72D23B8A"/>
     <w:multiLevelType w:val="hybridMultilevel"/>
     <w:tmpl w:val="043E06C8"/>
@@ -1229,6 +1484,9 @@
     <w:abstractNumId w:val="1"/>
   </w:num>
   <w:num w:numId="3">
+    <w:abstractNumId w:val="3"/>
+  </w:num>
+  <w:num w:numId="4">
     <w:abstractNumId w:val="2"/>
   </w:num>
 </w:numbering>

</xml_diff>

<commit_message>
Updated both the notes
</commit_message>
<xml_diff>
--- a/NOTES/PRELIMNOTES.docx
+++ b/NOTES/PRELIMNOTES.docx
@@ -708,12 +708,7 @@
         <w:t>HTTP 2</w:t>
       </w:r>
       <w:r>
-        <w:t xml:space="preserve"> (RFC 75</w:t>
-      </w:r>
-      <w:bookmarkStart w:id="0" w:name="_GoBack"/>
-      <w:bookmarkEnd w:id="0"/>
-      <w:r>
-        <w:t>40 May 2015)</w:t>
+        <w:t xml:space="preserve"> (RFC 7540 May 2015)</w:t>
       </w:r>
     </w:p>
     <w:p>
@@ -980,6 +975,59 @@
       </w:r>
     </w:p>
     <w:p>
+      <w:pPr>
+        <w:pStyle w:val="ListParagraph"/>
+        <w:numPr>
+          <w:ilvl w:val="0"/>
+          <w:numId w:val="3"/>
+        </w:numPr>
+      </w:pPr>
+      <w:r>
+        <w:t>Client server protocol negotiations</w:t>
+      </w:r>
+    </w:p>
+    <w:p>
+      <w:pPr>
+        <w:pStyle w:val="ListParagraph"/>
+        <w:numPr>
+          <w:ilvl w:val="0"/>
+          <w:numId w:val="3"/>
+        </w:numPr>
+      </w:pPr>
+      <w:r>
+        <w:t>Persistent connection</w:t>
+      </w:r>
+    </w:p>
+    <w:p>
+      <w:pPr>
+        <w:pStyle w:val="ListParagraph"/>
+        <w:numPr>
+          <w:ilvl w:val="0"/>
+          <w:numId w:val="3"/>
+        </w:numPr>
+      </w:pPr>
+      <w:r>
+        <w:t>Request pipelining</w:t>
+      </w:r>
+    </w:p>
+    <w:p>
+      <w:pPr>
+        <w:pStyle w:val="ListParagraph"/>
+        <w:numPr>
+          <w:ilvl w:val="0"/>
+          <w:numId w:val="3"/>
+        </w:numPr>
+      </w:pPr>
+      <w:r>
+        <w:t>Authentication/</w:t>
+      </w:r>
+      <w:proofErr w:type="spellStart"/>
+      <w:r>
+        <w:t>autorization</w:t>
+      </w:r>
+      <w:proofErr w:type="spellEnd"/>
+    </w:p>
+    <w:p>
       <w:r>
         <w:tab/>
         <w:t>web Server</w:t>
@@ -1006,6 +1054,180 @@
       <w:r>
         <w:t>- uses natural language</w:t>
       </w:r>
+    </w:p>
+    <w:p>
+      <w:pPr>
+        <w:rPr>
+          <w:b/>
+          <w:sz w:val="32"/>
+        </w:rPr>
+      </w:pPr>
+      <w:r>
+        <w:rPr>
+          <w:b/>
+          <w:sz w:val="32"/>
+        </w:rPr>
+        <w:t>HTTP RESOURCE ADDRESSING</w:t>
+      </w:r>
+    </w:p>
+    <w:p>
+      <w:r>
+        <w:t>Http resources are identified doing UR</w:t>
+      </w:r>
+      <w:r>
+        <w:t>I’s (RFC 3986) or more specifically HTTP URIs</w:t>
+      </w:r>
+    </w:p>
+    <w:p>
+      <w:pPr>
+        <w:pStyle w:val="ListParagraph"/>
+        <w:numPr>
+          <w:ilvl w:val="0"/>
+          <w:numId w:val="5"/>
+        </w:numPr>
+      </w:pPr>
+      <w:r>
+        <w:t>Scheme (http/https)</w:t>
+      </w:r>
+    </w:p>
+    <w:p>
+      <w:pPr>
+        <w:pStyle w:val="ListParagraph"/>
+        <w:numPr>
+          <w:ilvl w:val="0"/>
+          <w:numId w:val="5"/>
+        </w:numPr>
+      </w:pPr>
+      <w:r>
+        <w:t>Authority</w:t>
+      </w:r>
+    </w:p>
+    <w:p>
+      <w:pPr>
+        <w:pStyle w:val="ListParagraph"/>
+        <w:numPr>
+          <w:ilvl w:val="1"/>
+          <w:numId w:val="5"/>
+        </w:numPr>
+      </w:pPr>
+      <w:r>
+        <w:t>User information or authentication credentials (deprecated).</w:t>
+      </w:r>
+    </w:p>
+    <w:p>
+      <w:pPr>
+        <w:pStyle w:val="ListParagraph"/>
+        <w:numPr>
+          <w:ilvl w:val="0"/>
+          <w:numId w:val="7"/>
+        </w:numPr>
+      </w:pPr>
+      <w:r>
+        <w:t>host</w:t>
+      </w:r>
+    </w:p>
+    <w:p>
+      <w:pPr>
+        <w:pStyle w:val="ListParagraph"/>
+        <w:numPr>
+          <w:ilvl w:val="0"/>
+          <w:numId w:val="7"/>
+        </w:numPr>
+      </w:pPr>
+      <w:r>
+        <w:t>domain  name (resolved to an IP address using DNS) of the server where the resource resides (or will be created).</w:t>
+      </w:r>
+    </w:p>
+    <w:p>
+      <w:pPr>
+        <w:pStyle w:val="ListParagraph"/>
+        <w:numPr>
+          <w:ilvl w:val="0"/>
+          <w:numId w:val="7"/>
+        </w:numPr>
+      </w:pPr>
+      <w:r>
+        <w:t>Port number</w:t>
+      </w:r>
+    </w:p>
+    <w:p>
+      <w:pPr>
+        <w:pStyle w:val="ListParagraph"/>
+        <w:numPr>
+          <w:ilvl w:val="0"/>
+          <w:numId w:val="7"/>
+        </w:numPr>
+      </w:pPr>
+      <w:r>
+        <w:t>Path – path to resource (resolved relative to the document root on the server)</w:t>
+      </w:r>
+    </w:p>
+    <w:p>
+      <w:pPr>
+        <w:pStyle w:val="ListParagraph"/>
+        <w:numPr>
+          <w:ilvl w:val="1"/>
+          <w:numId w:val="7"/>
+        </w:numPr>
+      </w:pPr>
+      <w:r>
+        <w:t>May refer to a static/dynamic resource</w:t>
+      </w:r>
+    </w:p>
+    <w:p>
+      <w:pPr>
+        <w:pStyle w:val="ListParagraph"/>
+        <w:numPr>
+          <w:ilvl w:val="0"/>
+          <w:numId w:val="8"/>
+        </w:numPr>
+      </w:pPr>
+      <w:r>
+        <w:t>Query</w:t>
+      </w:r>
+    </w:p>
+    <w:p>
+      <w:pPr>
+        <w:pStyle w:val="ListParagraph"/>
+        <w:numPr>
+          <w:ilvl w:val="1"/>
+          <w:numId w:val="8"/>
+        </w:numPr>
+      </w:pPr>
+      <w:r>
+        <w:t>Typically provided as key value pair with (&amp;) separators between key/value pairs</w:t>
+      </w:r>
+    </w:p>
+    <w:p>
+      <w:pPr>
+        <w:pStyle w:val="ListParagraph"/>
+        <w:numPr>
+          <w:ilvl w:val="1"/>
+          <w:numId w:val="8"/>
+        </w:numPr>
+      </w:pPr>
+      <w:r>
+        <w:t>May be URL – encoded.</w:t>
+      </w:r>
+    </w:p>
+    <w:p>
+      <w:pPr>
+        <w:pStyle w:val="ListParagraph"/>
+        <w:numPr>
+          <w:ilvl w:val="0"/>
+          <w:numId w:val="8"/>
+        </w:numPr>
+      </w:pPr>
+      <w:r>
+        <w:t>Fragment identifier (bookmark) - #</w:t>
+      </w:r>
+      <w:bookmarkStart w:id="0" w:name="_GoBack"/>
+      <w:bookmarkEnd w:id="0"/>
+    </w:p>
+    <w:p>
+      <w:pPr>
+        <w:ind w:left="1080"/>
+      </w:pPr>
     </w:p>
     <w:p/>
     <w:p>
@@ -1026,6 +1248,797 @@
 <file path=word/numbering.xml><?xml version="1.0" encoding="utf-8"?>
 <w:numbering xmlns:wpc="http://schemas.microsoft.com/office/word/2010/wordprocessingCanvas" xmlns:cx="http://schemas.microsoft.com/office/drawing/2014/chartex" xmlns:cx1="http://schemas.microsoft.com/office/drawing/2015/9/8/chartex" xmlns:cx2="http://schemas.microsoft.com/office/drawing/2015/10/21/chartex" xmlns:cx3="http://schemas.microsoft.com/office/drawing/2016/5/9/chartex" xmlns:cx4="http://schemas.microsoft.com/office/drawing/2016/5/10/chartex" xmlns:cx5="http://schemas.microsoft.com/office/drawing/2016/5/11/chartex" xmlns:mc="http://schemas.openxmlformats.org/markup-compatibility/2006" xmlns:o="urn:schemas-microsoft-com:office:office" xmlns:r="http://schemas.openxmlformats.org/officeDocument/2006/relationships" xmlns:m="http://schemas.openxmlformats.org/officeDocument/2006/math" xmlns:v="urn:schemas-microsoft-com:vml" xmlns:wp14="http://schemas.microsoft.com/office/word/2010/wordprocessingDrawing" xmlns:wp="http://schemas.openxmlformats.org/drawingml/2006/wordprocessingDrawing" xmlns:w10="urn:schemas-microsoft-com:office:word" xmlns:w="http://schemas.openxmlformats.org/wordprocessingml/2006/main" xmlns:w14="http://schemas.microsoft.com/office/word/2010/wordml" xmlns:w15="http://schemas.microsoft.com/office/word/2012/wordml" xmlns:w16se="http://schemas.microsoft.com/office/word/2015/wordml/symex" xmlns:wpg="http://schemas.microsoft.com/office/word/2010/wordprocessingGroup" xmlns:wpi="http://schemas.microsoft.com/office/word/2010/wordprocessingInk" xmlns:wne="http://schemas.microsoft.com/office/word/2006/wordml" xmlns:wps="http://schemas.microsoft.com/office/word/2010/wordprocessingShape" mc:Ignorable="w14 w15 w16se wp14">
   <w:abstractNum w:abstractNumId="0" w15:restartNumberingAfterBreak="0">
+    <w:nsid w:val="0A7A194F"/>
+    <w:multiLevelType w:val="hybridMultilevel"/>
+    <w:tmpl w:val="66D6ABFE"/>
+    <w:lvl w:ilvl="0" w:tplc="04090001">
+      <w:start w:val="1"/>
+      <w:numFmt w:val="bullet"/>
+      <w:lvlText w:val=""/>
+      <w:lvlJc w:val="left"/>
+      <w:pPr>
+        <w:ind w:left="720" w:hanging="360"/>
+      </w:pPr>
+      <w:rPr>
+        <w:rFonts w:ascii="Symbol" w:hAnsi="Symbol" w:hint="default"/>
+      </w:rPr>
+    </w:lvl>
+    <w:lvl w:ilvl="1" w:tplc="04090003">
+      <w:start w:val="1"/>
+      <w:numFmt w:val="bullet"/>
+      <w:lvlText w:val="o"/>
+      <w:lvlJc w:val="left"/>
+      <w:pPr>
+        <w:ind w:left="1440" w:hanging="360"/>
+      </w:pPr>
+      <w:rPr>
+        <w:rFonts w:ascii="Courier New" w:hAnsi="Courier New" w:cs="Courier New" w:hint="default"/>
+      </w:rPr>
+    </w:lvl>
+    <w:lvl w:ilvl="2" w:tplc="04090005" w:tentative="1">
+      <w:start w:val="1"/>
+      <w:numFmt w:val="bullet"/>
+      <w:lvlText w:val=""/>
+      <w:lvlJc w:val="left"/>
+      <w:pPr>
+        <w:ind w:left="2160" w:hanging="360"/>
+      </w:pPr>
+      <w:rPr>
+        <w:rFonts w:ascii="Wingdings" w:hAnsi="Wingdings" w:hint="default"/>
+      </w:rPr>
+    </w:lvl>
+    <w:lvl w:ilvl="3" w:tplc="04090001" w:tentative="1">
+      <w:start w:val="1"/>
+      <w:numFmt w:val="bullet"/>
+      <w:lvlText w:val=""/>
+      <w:lvlJc w:val="left"/>
+      <w:pPr>
+        <w:ind w:left="2880" w:hanging="360"/>
+      </w:pPr>
+      <w:rPr>
+        <w:rFonts w:ascii="Symbol" w:hAnsi="Symbol" w:hint="default"/>
+      </w:rPr>
+    </w:lvl>
+    <w:lvl w:ilvl="4" w:tplc="04090003" w:tentative="1">
+      <w:start w:val="1"/>
+      <w:numFmt w:val="bullet"/>
+      <w:lvlText w:val="o"/>
+      <w:lvlJc w:val="left"/>
+      <w:pPr>
+        <w:ind w:left="3600" w:hanging="360"/>
+      </w:pPr>
+      <w:rPr>
+        <w:rFonts w:ascii="Courier New" w:hAnsi="Courier New" w:cs="Courier New" w:hint="default"/>
+      </w:rPr>
+    </w:lvl>
+    <w:lvl w:ilvl="5" w:tplc="04090005" w:tentative="1">
+      <w:start w:val="1"/>
+      <w:numFmt w:val="bullet"/>
+      <w:lvlText w:val=""/>
+      <w:lvlJc w:val="left"/>
+      <w:pPr>
+        <w:ind w:left="4320" w:hanging="360"/>
+      </w:pPr>
+      <w:rPr>
+        <w:rFonts w:ascii="Wingdings" w:hAnsi="Wingdings" w:hint="default"/>
+      </w:rPr>
+    </w:lvl>
+    <w:lvl w:ilvl="6" w:tplc="04090001" w:tentative="1">
+      <w:start w:val="1"/>
+      <w:numFmt w:val="bullet"/>
+      <w:lvlText w:val=""/>
+      <w:lvlJc w:val="left"/>
+      <w:pPr>
+        <w:ind w:left="5040" w:hanging="360"/>
+      </w:pPr>
+      <w:rPr>
+        <w:rFonts w:ascii="Symbol" w:hAnsi="Symbol" w:hint="default"/>
+      </w:rPr>
+    </w:lvl>
+    <w:lvl w:ilvl="7" w:tplc="04090003" w:tentative="1">
+      <w:start w:val="1"/>
+      <w:numFmt w:val="bullet"/>
+      <w:lvlText w:val="o"/>
+      <w:lvlJc w:val="left"/>
+      <w:pPr>
+        <w:ind w:left="5760" w:hanging="360"/>
+      </w:pPr>
+      <w:rPr>
+        <w:rFonts w:ascii="Courier New" w:hAnsi="Courier New" w:cs="Courier New" w:hint="default"/>
+      </w:rPr>
+    </w:lvl>
+    <w:lvl w:ilvl="8" w:tplc="04090005" w:tentative="1">
+      <w:start w:val="1"/>
+      <w:numFmt w:val="bullet"/>
+      <w:lvlText w:val=""/>
+      <w:lvlJc w:val="left"/>
+      <w:pPr>
+        <w:ind w:left="6480" w:hanging="360"/>
+      </w:pPr>
+      <w:rPr>
+        <w:rFonts w:ascii="Wingdings" w:hAnsi="Wingdings" w:hint="default"/>
+      </w:rPr>
+    </w:lvl>
+  </w:abstractNum>
+  <w:abstractNum w:abstractNumId="1" w15:restartNumberingAfterBreak="0">
+    <w:nsid w:val="0F4E5EE2"/>
+    <w:multiLevelType w:val="hybridMultilevel"/>
+    <w:tmpl w:val="94748BCA"/>
+    <w:lvl w:ilvl="0" w:tplc="04090003">
+      <w:start w:val="1"/>
+      <w:numFmt w:val="bullet"/>
+      <w:lvlText w:val="o"/>
+      <w:lvlJc w:val="left"/>
+      <w:pPr>
+        <w:ind w:left="1440" w:hanging="360"/>
+      </w:pPr>
+      <w:rPr>
+        <w:rFonts w:ascii="Courier New" w:hAnsi="Courier New" w:cs="Courier New" w:hint="default"/>
+      </w:rPr>
+    </w:lvl>
+    <w:lvl w:ilvl="1" w:tplc="04090003" w:tentative="1">
+      <w:start w:val="1"/>
+      <w:numFmt w:val="bullet"/>
+      <w:lvlText w:val="o"/>
+      <w:lvlJc w:val="left"/>
+      <w:pPr>
+        <w:ind w:left="1440" w:hanging="360"/>
+      </w:pPr>
+      <w:rPr>
+        <w:rFonts w:ascii="Courier New" w:hAnsi="Courier New" w:cs="Courier New" w:hint="default"/>
+      </w:rPr>
+    </w:lvl>
+    <w:lvl w:ilvl="2" w:tplc="04090005" w:tentative="1">
+      <w:start w:val="1"/>
+      <w:numFmt w:val="bullet"/>
+      <w:lvlText w:val=""/>
+      <w:lvlJc w:val="left"/>
+      <w:pPr>
+        <w:ind w:left="2160" w:hanging="360"/>
+      </w:pPr>
+      <w:rPr>
+        <w:rFonts w:ascii="Wingdings" w:hAnsi="Wingdings" w:hint="default"/>
+      </w:rPr>
+    </w:lvl>
+    <w:lvl w:ilvl="3" w:tplc="04090001" w:tentative="1">
+      <w:start w:val="1"/>
+      <w:numFmt w:val="bullet"/>
+      <w:lvlText w:val=""/>
+      <w:lvlJc w:val="left"/>
+      <w:pPr>
+        <w:ind w:left="2880" w:hanging="360"/>
+      </w:pPr>
+      <w:rPr>
+        <w:rFonts w:ascii="Symbol" w:hAnsi="Symbol" w:hint="default"/>
+      </w:rPr>
+    </w:lvl>
+    <w:lvl w:ilvl="4" w:tplc="04090003" w:tentative="1">
+      <w:start w:val="1"/>
+      <w:numFmt w:val="bullet"/>
+      <w:lvlText w:val="o"/>
+      <w:lvlJc w:val="left"/>
+      <w:pPr>
+        <w:ind w:left="3600" w:hanging="360"/>
+      </w:pPr>
+      <w:rPr>
+        <w:rFonts w:ascii="Courier New" w:hAnsi="Courier New" w:cs="Courier New" w:hint="default"/>
+      </w:rPr>
+    </w:lvl>
+    <w:lvl w:ilvl="5" w:tplc="04090005" w:tentative="1">
+      <w:start w:val="1"/>
+      <w:numFmt w:val="bullet"/>
+      <w:lvlText w:val=""/>
+      <w:lvlJc w:val="left"/>
+      <w:pPr>
+        <w:ind w:left="4320" w:hanging="360"/>
+      </w:pPr>
+      <w:rPr>
+        <w:rFonts w:ascii="Wingdings" w:hAnsi="Wingdings" w:hint="default"/>
+      </w:rPr>
+    </w:lvl>
+    <w:lvl w:ilvl="6" w:tplc="04090001" w:tentative="1">
+      <w:start w:val="1"/>
+      <w:numFmt w:val="bullet"/>
+      <w:lvlText w:val=""/>
+      <w:lvlJc w:val="left"/>
+      <w:pPr>
+        <w:ind w:left="5040" w:hanging="360"/>
+      </w:pPr>
+      <w:rPr>
+        <w:rFonts w:ascii="Symbol" w:hAnsi="Symbol" w:hint="default"/>
+      </w:rPr>
+    </w:lvl>
+    <w:lvl w:ilvl="7" w:tplc="04090003" w:tentative="1">
+      <w:start w:val="1"/>
+      <w:numFmt w:val="bullet"/>
+      <w:lvlText w:val="o"/>
+      <w:lvlJc w:val="left"/>
+      <w:pPr>
+        <w:ind w:left="5760" w:hanging="360"/>
+      </w:pPr>
+      <w:rPr>
+        <w:rFonts w:ascii="Courier New" w:hAnsi="Courier New" w:cs="Courier New" w:hint="default"/>
+      </w:rPr>
+    </w:lvl>
+    <w:lvl w:ilvl="8" w:tplc="04090005" w:tentative="1">
+      <w:start w:val="1"/>
+      <w:numFmt w:val="bullet"/>
+      <w:lvlText w:val=""/>
+      <w:lvlJc w:val="left"/>
+      <w:pPr>
+        <w:ind w:left="6480" w:hanging="360"/>
+      </w:pPr>
+      <w:rPr>
+        <w:rFonts w:ascii="Wingdings" w:hAnsi="Wingdings" w:hint="default"/>
+      </w:rPr>
+    </w:lvl>
+  </w:abstractNum>
+  <w:abstractNum w:abstractNumId="2" w15:restartNumberingAfterBreak="0">
+    <w:nsid w:val="2523637A"/>
+    <w:multiLevelType w:val="hybridMultilevel"/>
+    <w:tmpl w:val="181C3202"/>
+    <w:lvl w:ilvl="0" w:tplc="04090003">
+      <w:start w:val="1"/>
+      <w:numFmt w:val="bullet"/>
+      <w:lvlText w:val="o"/>
+      <w:lvlJc w:val="left"/>
+      <w:pPr>
+        <w:ind w:left="1440" w:hanging="360"/>
+      </w:pPr>
+      <w:rPr>
+        <w:rFonts w:ascii="Courier New" w:hAnsi="Courier New" w:cs="Courier New" w:hint="default"/>
+      </w:rPr>
+    </w:lvl>
+    <w:lvl w:ilvl="1" w:tplc="04090003" w:tentative="1">
+      <w:start w:val="1"/>
+      <w:numFmt w:val="bullet"/>
+      <w:lvlText w:val="o"/>
+      <w:lvlJc w:val="left"/>
+      <w:pPr>
+        <w:ind w:left="1440" w:hanging="360"/>
+      </w:pPr>
+      <w:rPr>
+        <w:rFonts w:ascii="Courier New" w:hAnsi="Courier New" w:cs="Courier New" w:hint="default"/>
+      </w:rPr>
+    </w:lvl>
+    <w:lvl w:ilvl="2" w:tplc="04090005" w:tentative="1">
+      <w:start w:val="1"/>
+      <w:numFmt w:val="bullet"/>
+      <w:lvlText w:val=""/>
+      <w:lvlJc w:val="left"/>
+      <w:pPr>
+        <w:ind w:left="2160" w:hanging="360"/>
+      </w:pPr>
+      <w:rPr>
+        <w:rFonts w:ascii="Wingdings" w:hAnsi="Wingdings" w:hint="default"/>
+      </w:rPr>
+    </w:lvl>
+    <w:lvl w:ilvl="3" w:tplc="04090001" w:tentative="1">
+      <w:start w:val="1"/>
+      <w:numFmt w:val="bullet"/>
+      <w:lvlText w:val=""/>
+      <w:lvlJc w:val="left"/>
+      <w:pPr>
+        <w:ind w:left="2880" w:hanging="360"/>
+      </w:pPr>
+      <w:rPr>
+        <w:rFonts w:ascii="Symbol" w:hAnsi="Symbol" w:hint="default"/>
+      </w:rPr>
+    </w:lvl>
+    <w:lvl w:ilvl="4" w:tplc="04090003" w:tentative="1">
+      <w:start w:val="1"/>
+      <w:numFmt w:val="bullet"/>
+      <w:lvlText w:val="o"/>
+      <w:lvlJc w:val="left"/>
+      <w:pPr>
+        <w:ind w:left="3600" w:hanging="360"/>
+      </w:pPr>
+      <w:rPr>
+        <w:rFonts w:ascii="Courier New" w:hAnsi="Courier New" w:cs="Courier New" w:hint="default"/>
+      </w:rPr>
+    </w:lvl>
+    <w:lvl w:ilvl="5" w:tplc="04090005" w:tentative="1">
+      <w:start w:val="1"/>
+      <w:numFmt w:val="bullet"/>
+      <w:lvlText w:val=""/>
+      <w:lvlJc w:val="left"/>
+      <w:pPr>
+        <w:ind w:left="4320" w:hanging="360"/>
+      </w:pPr>
+      <w:rPr>
+        <w:rFonts w:ascii="Wingdings" w:hAnsi="Wingdings" w:hint="default"/>
+      </w:rPr>
+    </w:lvl>
+    <w:lvl w:ilvl="6" w:tplc="04090001" w:tentative="1">
+      <w:start w:val="1"/>
+      <w:numFmt w:val="bullet"/>
+      <w:lvlText w:val=""/>
+      <w:lvlJc w:val="left"/>
+      <w:pPr>
+        <w:ind w:left="5040" w:hanging="360"/>
+      </w:pPr>
+      <w:rPr>
+        <w:rFonts w:ascii="Symbol" w:hAnsi="Symbol" w:hint="default"/>
+      </w:rPr>
+    </w:lvl>
+    <w:lvl w:ilvl="7" w:tplc="04090003" w:tentative="1">
+      <w:start w:val="1"/>
+      <w:numFmt w:val="bullet"/>
+      <w:lvlText w:val="o"/>
+      <w:lvlJc w:val="left"/>
+      <w:pPr>
+        <w:ind w:left="5760" w:hanging="360"/>
+      </w:pPr>
+      <w:rPr>
+        <w:rFonts w:ascii="Courier New" w:hAnsi="Courier New" w:cs="Courier New" w:hint="default"/>
+      </w:rPr>
+    </w:lvl>
+    <w:lvl w:ilvl="8" w:tplc="04090005" w:tentative="1">
+      <w:start w:val="1"/>
+      <w:numFmt w:val="bullet"/>
+      <w:lvlText w:val=""/>
+      <w:lvlJc w:val="left"/>
+      <w:pPr>
+        <w:ind w:left="6480" w:hanging="360"/>
+      </w:pPr>
+      <w:rPr>
+        <w:rFonts w:ascii="Wingdings" w:hAnsi="Wingdings" w:hint="default"/>
+      </w:rPr>
+    </w:lvl>
+  </w:abstractNum>
+  <w:abstractNum w:abstractNumId="3" w15:restartNumberingAfterBreak="0">
+    <w:nsid w:val="2F685F2D"/>
+    <w:multiLevelType w:val="hybridMultilevel"/>
+    <w:tmpl w:val="2098C854"/>
+    <w:lvl w:ilvl="0" w:tplc="04090003">
+      <w:start w:val="1"/>
+      <w:numFmt w:val="bullet"/>
+      <w:lvlText w:val="o"/>
+      <w:lvlJc w:val="left"/>
+      <w:pPr>
+        <w:ind w:left="1440" w:hanging="360"/>
+      </w:pPr>
+      <w:rPr>
+        <w:rFonts w:ascii="Courier New" w:hAnsi="Courier New" w:cs="Courier New" w:hint="default"/>
+      </w:rPr>
+    </w:lvl>
+    <w:lvl w:ilvl="1" w:tplc="04090003" w:tentative="1">
+      <w:start w:val="1"/>
+      <w:numFmt w:val="bullet"/>
+      <w:lvlText w:val="o"/>
+      <w:lvlJc w:val="left"/>
+      <w:pPr>
+        <w:ind w:left="1440" w:hanging="360"/>
+      </w:pPr>
+      <w:rPr>
+        <w:rFonts w:ascii="Courier New" w:hAnsi="Courier New" w:cs="Courier New" w:hint="default"/>
+      </w:rPr>
+    </w:lvl>
+    <w:lvl w:ilvl="2" w:tplc="04090005" w:tentative="1">
+      <w:start w:val="1"/>
+      <w:numFmt w:val="bullet"/>
+      <w:lvlText w:val=""/>
+      <w:lvlJc w:val="left"/>
+      <w:pPr>
+        <w:ind w:left="2160" w:hanging="360"/>
+      </w:pPr>
+      <w:rPr>
+        <w:rFonts w:ascii="Wingdings" w:hAnsi="Wingdings" w:hint="default"/>
+      </w:rPr>
+    </w:lvl>
+    <w:lvl w:ilvl="3" w:tplc="04090001" w:tentative="1">
+      <w:start w:val="1"/>
+      <w:numFmt w:val="bullet"/>
+      <w:lvlText w:val=""/>
+      <w:lvlJc w:val="left"/>
+      <w:pPr>
+        <w:ind w:left="2880" w:hanging="360"/>
+      </w:pPr>
+      <w:rPr>
+        <w:rFonts w:ascii="Symbol" w:hAnsi="Symbol" w:hint="default"/>
+      </w:rPr>
+    </w:lvl>
+    <w:lvl w:ilvl="4" w:tplc="04090003" w:tentative="1">
+      <w:start w:val="1"/>
+      <w:numFmt w:val="bullet"/>
+      <w:lvlText w:val="o"/>
+      <w:lvlJc w:val="left"/>
+      <w:pPr>
+        <w:ind w:left="3600" w:hanging="360"/>
+      </w:pPr>
+      <w:rPr>
+        <w:rFonts w:ascii="Courier New" w:hAnsi="Courier New" w:cs="Courier New" w:hint="default"/>
+      </w:rPr>
+    </w:lvl>
+    <w:lvl w:ilvl="5" w:tplc="04090005" w:tentative="1">
+      <w:start w:val="1"/>
+      <w:numFmt w:val="bullet"/>
+      <w:lvlText w:val=""/>
+      <w:lvlJc w:val="left"/>
+      <w:pPr>
+        <w:ind w:left="4320" w:hanging="360"/>
+      </w:pPr>
+      <w:rPr>
+        <w:rFonts w:ascii="Wingdings" w:hAnsi="Wingdings" w:hint="default"/>
+      </w:rPr>
+    </w:lvl>
+    <w:lvl w:ilvl="6" w:tplc="04090001" w:tentative="1">
+      <w:start w:val="1"/>
+      <w:numFmt w:val="bullet"/>
+      <w:lvlText w:val=""/>
+      <w:lvlJc w:val="left"/>
+      <w:pPr>
+        <w:ind w:left="5040" w:hanging="360"/>
+      </w:pPr>
+      <w:rPr>
+        <w:rFonts w:ascii="Symbol" w:hAnsi="Symbol" w:hint="default"/>
+      </w:rPr>
+    </w:lvl>
+    <w:lvl w:ilvl="7" w:tplc="04090003" w:tentative="1">
+      <w:start w:val="1"/>
+      <w:numFmt w:val="bullet"/>
+      <w:lvlText w:val="o"/>
+      <w:lvlJc w:val="left"/>
+      <w:pPr>
+        <w:ind w:left="5760" w:hanging="360"/>
+      </w:pPr>
+      <w:rPr>
+        <w:rFonts w:ascii="Courier New" w:hAnsi="Courier New" w:cs="Courier New" w:hint="default"/>
+      </w:rPr>
+    </w:lvl>
+    <w:lvl w:ilvl="8" w:tplc="04090005" w:tentative="1">
+      <w:start w:val="1"/>
+      <w:numFmt w:val="bullet"/>
+      <w:lvlText w:val=""/>
+      <w:lvlJc w:val="left"/>
+      <w:pPr>
+        <w:ind w:left="6480" w:hanging="360"/>
+      </w:pPr>
+      <w:rPr>
+        <w:rFonts w:ascii="Wingdings" w:hAnsi="Wingdings" w:hint="default"/>
+      </w:rPr>
+    </w:lvl>
+  </w:abstractNum>
+  <w:abstractNum w:abstractNumId="4" w15:restartNumberingAfterBreak="0">
+    <w:nsid w:val="367738F0"/>
+    <w:multiLevelType w:val="hybridMultilevel"/>
+    <w:tmpl w:val="1114A5EE"/>
+    <w:lvl w:ilvl="0" w:tplc="04090003">
+      <w:start w:val="1"/>
+      <w:numFmt w:val="bullet"/>
+      <w:lvlText w:val="o"/>
+      <w:lvlJc w:val="left"/>
+      <w:pPr>
+        <w:ind w:left="1440" w:hanging="360"/>
+      </w:pPr>
+      <w:rPr>
+        <w:rFonts w:ascii="Courier New" w:hAnsi="Courier New" w:cs="Courier New" w:hint="default"/>
+      </w:rPr>
+    </w:lvl>
+    <w:lvl w:ilvl="1" w:tplc="04090003" w:tentative="1">
+      <w:start w:val="1"/>
+      <w:numFmt w:val="bullet"/>
+      <w:lvlText w:val="o"/>
+      <w:lvlJc w:val="left"/>
+      <w:pPr>
+        <w:ind w:left="1440" w:hanging="360"/>
+      </w:pPr>
+      <w:rPr>
+        <w:rFonts w:ascii="Courier New" w:hAnsi="Courier New" w:cs="Courier New" w:hint="default"/>
+      </w:rPr>
+    </w:lvl>
+    <w:lvl w:ilvl="2" w:tplc="04090005" w:tentative="1">
+      <w:start w:val="1"/>
+      <w:numFmt w:val="bullet"/>
+      <w:lvlText w:val=""/>
+      <w:lvlJc w:val="left"/>
+      <w:pPr>
+        <w:ind w:left="2160" w:hanging="360"/>
+      </w:pPr>
+      <w:rPr>
+        <w:rFonts w:ascii="Wingdings" w:hAnsi="Wingdings" w:hint="default"/>
+      </w:rPr>
+    </w:lvl>
+    <w:lvl w:ilvl="3" w:tplc="04090001" w:tentative="1">
+      <w:start w:val="1"/>
+      <w:numFmt w:val="bullet"/>
+      <w:lvlText w:val=""/>
+      <w:lvlJc w:val="left"/>
+      <w:pPr>
+        <w:ind w:left="2880" w:hanging="360"/>
+      </w:pPr>
+      <w:rPr>
+        <w:rFonts w:ascii="Symbol" w:hAnsi="Symbol" w:hint="default"/>
+      </w:rPr>
+    </w:lvl>
+    <w:lvl w:ilvl="4" w:tplc="04090003" w:tentative="1">
+      <w:start w:val="1"/>
+      <w:numFmt w:val="bullet"/>
+      <w:lvlText w:val="o"/>
+      <w:lvlJc w:val="left"/>
+      <w:pPr>
+        <w:ind w:left="3600" w:hanging="360"/>
+      </w:pPr>
+      <w:rPr>
+        <w:rFonts w:ascii="Courier New" w:hAnsi="Courier New" w:cs="Courier New" w:hint="default"/>
+      </w:rPr>
+    </w:lvl>
+    <w:lvl w:ilvl="5" w:tplc="04090005" w:tentative="1">
+      <w:start w:val="1"/>
+      <w:numFmt w:val="bullet"/>
+      <w:lvlText w:val=""/>
+      <w:lvlJc w:val="left"/>
+      <w:pPr>
+        <w:ind w:left="4320" w:hanging="360"/>
+      </w:pPr>
+      <w:rPr>
+        <w:rFonts w:ascii="Wingdings" w:hAnsi="Wingdings" w:hint="default"/>
+      </w:rPr>
+    </w:lvl>
+    <w:lvl w:ilvl="6" w:tplc="04090001" w:tentative="1">
+      <w:start w:val="1"/>
+      <w:numFmt w:val="bullet"/>
+      <w:lvlText w:val=""/>
+      <w:lvlJc w:val="left"/>
+      <w:pPr>
+        <w:ind w:left="5040" w:hanging="360"/>
+      </w:pPr>
+      <w:rPr>
+        <w:rFonts w:ascii="Symbol" w:hAnsi="Symbol" w:hint="default"/>
+      </w:rPr>
+    </w:lvl>
+    <w:lvl w:ilvl="7" w:tplc="04090003" w:tentative="1">
+      <w:start w:val="1"/>
+      <w:numFmt w:val="bullet"/>
+      <w:lvlText w:val="o"/>
+      <w:lvlJc w:val="left"/>
+      <w:pPr>
+        <w:ind w:left="5760" w:hanging="360"/>
+      </w:pPr>
+      <w:rPr>
+        <w:rFonts w:ascii="Courier New" w:hAnsi="Courier New" w:cs="Courier New" w:hint="default"/>
+      </w:rPr>
+    </w:lvl>
+    <w:lvl w:ilvl="8" w:tplc="04090005" w:tentative="1">
+      <w:start w:val="1"/>
+      <w:numFmt w:val="bullet"/>
+      <w:lvlText w:val=""/>
+      <w:lvlJc w:val="left"/>
+      <w:pPr>
+        <w:ind w:left="6480" w:hanging="360"/>
+      </w:pPr>
+      <w:rPr>
+        <w:rFonts w:ascii="Wingdings" w:hAnsi="Wingdings" w:hint="default"/>
+      </w:rPr>
+    </w:lvl>
+  </w:abstractNum>
+  <w:abstractNum w:abstractNumId="5" w15:restartNumberingAfterBreak="0">
+    <w:nsid w:val="369D5F6C"/>
+    <w:multiLevelType w:val="hybridMultilevel"/>
+    <w:tmpl w:val="EB385882"/>
+    <w:lvl w:ilvl="0" w:tplc="04090003">
+      <w:start w:val="1"/>
+      <w:numFmt w:val="bullet"/>
+      <w:lvlText w:val="o"/>
+      <w:lvlJc w:val="left"/>
+      <w:pPr>
+        <w:ind w:left="720" w:hanging="360"/>
+      </w:pPr>
+      <w:rPr>
+        <w:rFonts w:ascii="Courier New" w:hAnsi="Courier New" w:cs="Courier New" w:hint="default"/>
+      </w:rPr>
+    </w:lvl>
+    <w:lvl w:ilvl="1" w:tplc="04090003" w:tentative="1">
+      <w:start w:val="1"/>
+      <w:numFmt w:val="bullet"/>
+      <w:lvlText w:val="o"/>
+      <w:lvlJc w:val="left"/>
+      <w:pPr>
+        <w:ind w:left="1440" w:hanging="360"/>
+      </w:pPr>
+      <w:rPr>
+        <w:rFonts w:ascii="Courier New" w:hAnsi="Courier New" w:cs="Courier New" w:hint="default"/>
+      </w:rPr>
+    </w:lvl>
+    <w:lvl w:ilvl="2" w:tplc="04090005" w:tentative="1">
+      <w:start w:val="1"/>
+      <w:numFmt w:val="bullet"/>
+      <w:lvlText w:val=""/>
+      <w:lvlJc w:val="left"/>
+      <w:pPr>
+        <w:ind w:left="2160" w:hanging="360"/>
+      </w:pPr>
+      <w:rPr>
+        <w:rFonts w:ascii="Wingdings" w:hAnsi="Wingdings" w:hint="default"/>
+      </w:rPr>
+    </w:lvl>
+    <w:lvl w:ilvl="3" w:tplc="04090001" w:tentative="1">
+      <w:start w:val="1"/>
+      <w:numFmt w:val="bullet"/>
+      <w:lvlText w:val=""/>
+      <w:lvlJc w:val="left"/>
+      <w:pPr>
+        <w:ind w:left="2880" w:hanging="360"/>
+      </w:pPr>
+      <w:rPr>
+        <w:rFonts w:ascii="Symbol" w:hAnsi="Symbol" w:hint="default"/>
+      </w:rPr>
+    </w:lvl>
+    <w:lvl w:ilvl="4" w:tplc="04090003" w:tentative="1">
+      <w:start w:val="1"/>
+      <w:numFmt w:val="bullet"/>
+      <w:lvlText w:val="o"/>
+      <w:lvlJc w:val="left"/>
+      <w:pPr>
+        <w:ind w:left="3600" w:hanging="360"/>
+      </w:pPr>
+      <w:rPr>
+        <w:rFonts w:ascii="Courier New" w:hAnsi="Courier New" w:cs="Courier New" w:hint="default"/>
+      </w:rPr>
+    </w:lvl>
+    <w:lvl w:ilvl="5" w:tplc="04090005" w:tentative="1">
+      <w:start w:val="1"/>
+      <w:numFmt w:val="bullet"/>
+      <w:lvlText w:val=""/>
+      <w:lvlJc w:val="left"/>
+      <w:pPr>
+        <w:ind w:left="4320" w:hanging="360"/>
+      </w:pPr>
+      <w:rPr>
+        <w:rFonts w:ascii="Wingdings" w:hAnsi="Wingdings" w:hint="default"/>
+      </w:rPr>
+    </w:lvl>
+    <w:lvl w:ilvl="6" w:tplc="04090001" w:tentative="1">
+      <w:start w:val="1"/>
+      <w:numFmt w:val="bullet"/>
+      <w:lvlText w:val=""/>
+      <w:lvlJc w:val="left"/>
+      <w:pPr>
+        <w:ind w:left="5040" w:hanging="360"/>
+      </w:pPr>
+      <w:rPr>
+        <w:rFonts w:ascii="Symbol" w:hAnsi="Symbol" w:hint="default"/>
+      </w:rPr>
+    </w:lvl>
+    <w:lvl w:ilvl="7" w:tplc="04090003" w:tentative="1">
+      <w:start w:val="1"/>
+      <w:numFmt w:val="bullet"/>
+      <w:lvlText w:val="o"/>
+      <w:lvlJc w:val="left"/>
+      <w:pPr>
+        <w:ind w:left="5760" w:hanging="360"/>
+      </w:pPr>
+      <w:rPr>
+        <w:rFonts w:ascii="Courier New" w:hAnsi="Courier New" w:cs="Courier New" w:hint="default"/>
+      </w:rPr>
+    </w:lvl>
+    <w:lvl w:ilvl="8" w:tplc="04090005" w:tentative="1">
+      <w:start w:val="1"/>
+      <w:numFmt w:val="bullet"/>
+      <w:lvlText w:val=""/>
+      <w:lvlJc w:val="left"/>
+      <w:pPr>
+        <w:ind w:left="6480" w:hanging="360"/>
+      </w:pPr>
+      <w:rPr>
+        <w:rFonts w:ascii="Wingdings" w:hAnsi="Wingdings" w:hint="default"/>
+      </w:rPr>
+    </w:lvl>
+  </w:abstractNum>
+  <w:abstractNum w:abstractNumId="6" w15:restartNumberingAfterBreak="0">
+    <w:nsid w:val="36C6086B"/>
+    <w:multiLevelType w:val="hybridMultilevel"/>
+    <w:tmpl w:val="36FCADFA"/>
+    <w:lvl w:ilvl="0" w:tplc="04090001">
+      <w:start w:val="1"/>
+      <w:numFmt w:val="bullet"/>
+      <w:lvlText w:val=""/>
+      <w:lvlJc w:val="left"/>
+      <w:pPr>
+        <w:ind w:left="720" w:hanging="360"/>
+      </w:pPr>
+      <w:rPr>
+        <w:rFonts w:ascii="Symbol" w:hAnsi="Symbol" w:hint="default"/>
+      </w:rPr>
+    </w:lvl>
+    <w:lvl w:ilvl="1" w:tplc="04090003">
+      <w:start w:val="1"/>
+      <w:numFmt w:val="bullet"/>
+      <w:lvlText w:val="o"/>
+      <w:lvlJc w:val="left"/>
+      <w:pPr>
+        <w:ind w:left="1440" w:hanging="360"/>
+      </w:pPr>
+      <w:rPr>
+        <w:rFonts w:ascii="Courier New" w:hAnsi="Courier New" w:cs="Courier New" w:hint="default"/>
+      </w:rPr>
+    </w:lvl>
+    <w:lvl w:ilvl="2" w:tplc="04090005" w:tentative="1">
+      <w:start w:val="1"/>
+      <w:numFmt w:val="bullet"/>
+      <w:lvlText w:val=""/>
+      <w:lvlJc w:val="left"/>
+      <w:pPr>
+        <w:ind w:left="2160" w:hanging="360"/>
+      </w:pPr>
+      <w:rPr>
+        <w:rFonts w:ascii="Wingdings" w:hAnsi="Wingdings" w:hint="default"/>
+      </w:rPr>
+    </w:lvl>
+    <w:lvl w:ilvl="3" w:tplc="04090001" w:tentative="1">
+      <w:start w:val="1"/>
+      <w:numFmt w:val="bullet"/>
+      <w:lvlText w:val=""/>
+      <w:lvlJc w:val="left"/>
+      <w:pPr>
+        <w:ind w:left="2880" w:hanging="360"/>
+      </w:pPr>
+      <w:rPr>
+        <w:rFonts w:ascii="Symbol" w:hAnsi="Symbol" w:hint="default"/>
+      </w:rPr>
+    </w:lvl>
+    <w:lvl w:ilvl="4" w:tplc="04090003" w:tentative="1">
+      <w:start w:val="1"/>
+      <w:numFmt w:val="bullet"/>
+      <w:lvlText w:val="o"/>
+      <w:lvlJc w:val="left"/>
+      <w:pPr>
+        <w:ind w:left="3600" w:hanging="360"/>
+      </w:pPr>
+      <w:rPr>
+        <w:rFonts w:ascii="Courier New" w:hAnsi="Courier New" w:cs="Courier New" w:hint="default"/>
+      </w:rPr>
+    </w:lvl>
+    <w:lvl w:ilvl="5" w:tplc="04090005" w:tentative="1">
+      <w:start w:val="1"/>
+      <w:numFmt w:val="bullet"/>
+      <w:lvlText w:val=""/>
+      <w:lvlJc w:val="left"/>
+      <w:pPr>
+        <w:ind w:left="4320" w:hanging="360"/>
+      </w:pPr>
+      <w:rPr>
+        <w:rFonts w:ascii="Wingdings" w:hAnsi="Wingdings" w:hint="default"/>
+      </w:rPr>
+    </w:lvl>
+    <w:lvl w:ilvl="6" w:tplc="04090001" w:tentative="1">
+      <w:start w:val="1"/>
+      <w:numFmt w:val="bullet"/>
+      <w:lvlText w:val=""/>
+      <w:lvlJc w:val="left"/>
+      <w:pPr>
+        <w:ind w:left="5040" w:hanging="360"/>
+      </w:pPr>
+      <w:rPr>
+        <w:rFonts w:ascii="Symbol" w:hAnsi="Symbol" w:hint="default"/>
+      </w:rPr>
+    </w:lvl>
+    <w:lvl w:ilvl="7" w:tplc="04090003" w:tentative="1">
+      <w:start w:val="1"/>
+      <w:numFmt w:val="bullet"/>
+      <w:lvlText w:val="o"/>
+      <w:lvlJc w:val="left"/>
+      <w:pPr>
+        <w:ind w:left="5760" w:hanging="360"/>
+      </w:pPr>
+      <w:rPr>
+        <w:rFonts w:ascii="Courier New" w:hAnsi="Courier New" w:cs="Courier New" w:hint="default"/>
+      </w:rPr>
+    </w:lvl>
+    <w:lvl w:ilvl="8" w:tplc="04090005" w:tentative="1">
+      <w:start w:val="1"/>
+      <w:numFmt w:val="bullet"/>
+      <w:lvlText w:val=""/>
+      <w:lvlJc w:val="left"/>
+      <w:pPr>
+        <w:ind w:left="6480" w:hanging="360"/>
+      </w:pPr>
+      <w:rPr>
+        <w:rFonts w:ascii="Wingdings" w:hAnsi="Wingdings" w:hint="default"/>
+      </w:rPr>
+    </w:lvl>
+  </w:abstractNum>
+  <w:abstractNum w:abstractNumId="7" w15:restartNumberingAfterBreak="0">
     <w:nsid w:val="3C0B34D3"/>
     <w:multiLevelType w:val="hybridMultilevel"/>
     <w:tmpl w:val="08D2D676"/>
@@ -1138,7 +2151,7 @@
       </w:rPr>
     </w:lvl>
   </w:abstractNum>
-  <w:abstractNum w:abstractNumId="1" w15:restartNumberingAfterBreak="0">
+  <w:abstractNum w:abstractNumId="8" w15:restartNumberingAfterBreak="0">
     <w:nsid w:val="55781FD8"/>
     <w:multiLevelType w:val="hybridMultilevel"/>
     <w:tmpl w:val="6F34AC3E"/>
@@ -1251,7 +2264,233 @@
       </w:rPr>
     </w:lvl>
   </w:abstractNum>
-  <w:abstractNum w:abstractNumId="2" w15:restartNumberingAfterBreak="0">
+  <w:abstractNum w:abstractNumId="9" w15:restartNumberingAfterBreak="0">
+    <w:nsid w:val="563D1AC0"/>
+    <w:multiLevelType w:val="hybridMultilevel"/>
+    <w:tmpl w:val="E682BFE8"/>
+    <w:lvl w:ilvl="0" w:tplc="04090003">
+      <w:start w:val="1"/>
+      <w:numFmt w:val="bullet"/>
+      <w:lvlText w:val="o"/>
+      <w:lvlJc w:val="left"/>
+      <w:pPr>
+        <w:ind w:left="1440" w:hanging="360"/>
+      </w:pPr>
+      <w:rPr>
+        <w:rFonts w:ascii="Courier New" w:hAnsi="Courier New" w:cs="Courier New" w:hint="default"/>
+      </w:rPr>
+    </w:lvl>
+    <w:lvl w:ilvl="1" w:tplc="04090003" w:tentative="1">
+      <w:start w:val="1"/>
+      <w:numFmt w:val="bullet"/>
+      <w:lvlText w:val="o"/>
+      <w:lvlJc w:val="left"/>
+      <w:pPr>
+        <w:ind w:left="1440" w:hanging="360"/>
+      </w:pPr>
+      <w:rPr>
+        <w:rFonts w:ascii="Courier New" w:hAnsi="Courier New" w:cs="Courier New" w:hint="default"/>
+      </w:rPr>
+    </w:lvl>
+    <w:lvl w:ilvl="2" w:tplc="04090005" w:tentative="1">
+      <w:start w:val="1"/>
+      <w:numFmt w:val="bullet"/>
+      <w:lvlText w:val=""/>
+      <w:lvlJc w:val="left"/>
+      <w:pPr>
+        <w:ind w:left="2160" w:hanging="360"/>
+      </w:pPr>
+      <w:rPr>
+        <w:rFonts w:ascii="Wingdings" w:hAnsi="Wingdings" w:hint="default"/>
+      </w:rPr>
+    </w:lvl>
+    <w:lvl w:ilvl="3" w:tplc="04090001" w:tentative="1">
+      <w:start w:val="1"/>
+      <w:numFmt w:val="bullet"/>
+      <w:lvlText w:val=""/>
+      <w:lvlJc w:val="left"/>
+      <w:pPr>
+        <w:ind w:left="2880" w:hanging="360"/>
+      </w:pPr>
+      <w:rPr>
+        <w:rFonts w:ascii="Symbol" w:hAnsi="Symbol" w:hint="default"/>
+      </w:rPr>
+    </w:lvl>
+    <w:lvl w:ilvl="4" w:tplc="04090003" w:tentative="1">
+      <w:start w:val="1"/>
+      <w:numFmt w:val="bullet"/>
+      <w:lvlText w:val="o"/>
+      <w:lvlJc w:val="left"/>
+      <w:pPr>
+        <w:ind w:left="3600" w:hanging="360"/>
+      </w:pPr>
+      <w:rPr>
+        <w:rFonts w:ascii="Courier New" w:hAnsi="Courier New" w:cs="Courier New" w:hint="default"/>
+      </w:rPr>
+    </w:lvl>
+    <w:lvl w:ilvl="5" w:tplc="04090005" w:tentative="1">
+      <w:start w:val="1"/>
+      <w:numFmt w:val="bullet"/>
+      <w:lvlText w:val=""/>
+      <w:lvlJc w:val="left"/>
+      <w:pPr>
+        <w:ind w:left="4320" w:hanging="360"/>
+      </w:pPr>
+      <w:rPr>
+        <w:rFonts w:ascii="Wingdings" w:hAnsi="Wingdings" w:hint="default"/>
+      </w:rPr>
+    </w:lvl>
+    <w:lvl w:ilvl="6" w:tplc="04090001" w:tentative="1">
+      <w:start w:val="1"/>
+      <w:numFmt w:val="bullet"/>
+      <w:lvlText w:val=""/>
+      <w:lvlJc w:val="left"/>
+      <w:pPr>
+        <w:ind w:left="5040" w:hanging="360"/>
+      </w:pPr>
+      <w:rPr>
+        <w:rFonts w:ascii="Symbol" w:hAnsi="Symbol" w:hint="default"/>
+      </w:rPr>
+    </w:lvl>
+    <w:lvl w:ilvl="7" w:tplc="04090003" w:tentative="1">
+      <w:start w:val="1"/>
+      <w:numFmt w:val="bullet"/>
+      <w:lvlText w:val="o"/>
+      <w:lvlJc w:val="left"/>
+      <w:pPr>
+        <w:ind w:left="5760" w:hanging="360"/>
+      </w:pPr>
+      <w:rPr>
+        <w:rFonts w:ascii="Courier New" w:hAnsi="Courier New" w:cs="Courier New" w:hint="default"/>
+      </w:rPr>
+    </w:lvl>
+    <w:lvl w:ilvl="8" w:tplc="04090005" w:tentative="1">
+      <w:start w:val="1"/>
+      <w:numFmt w:val="bullet"/>
+      <w:lvlText w:val=""/>
+      <w:lvlJc w:val="left"/>
+      <w:pPr>
+        <w:ind w:left="6480" w:hanging="360"/>
+      </w:pPr>
+      <w:rPr>
+        <w:rFonts w:ascii="Wingdings" w:hAnsi="Wingdings" w:hint="default"/>
+      </w:rPr>
+    </w:lvl>
+  </w:abstractNum>
+  <w:abstractNum w:abstractNumId="10" w15:restartNumberingAfterBreak="0">
+    <w:nsid w:val="598E5348"/>
+    <w:multiLevelType w:val="hybridMultilevel"/>
+    <w:tmpl w:val="65A297F6"/>
+    <w:lvl w:ilvl="0" w:tplc="04090003">
+      <w:start w:val="1"/>
+      <w:numFmt w:val="bullet"/>
+      <w:lvlText w:val="o"/>
+      <w:lvlJc w:val="left"/>
+      <w:pPr>
+        <w:ind w:left="1440" w:hanging="360"/>
+      </w:pPr>
+      <w:rPr>
+        <w:rFonts w:ascii="Courier New" w:hAnsi="Courier New" w:cs="Courier New" w:hint="default"/>
+      </w:rPr>
+    </w:lvl>
+    <w:lvl w:ilvl="1" w:tplc="04090003" w:tentative="1">
+      <w:start w:val="1"/>
+      <w:numFmt w:val="bullet"/>
+      <w:lvlText w:val="o"/>
+      <w:lvlJc w:val="left"/>
+      <w:pPr>
+        <w:ind w:left="1440" w:hanging="360"/>
+      </w:pPr>
+      <w:rPr>
+        <w:rFonts w:ascii="Courier New" w:hAnsi="Courier New" w:cs="Courier New" w:hint="default"/>
+      </w:rPr>
+    </w:lvl>
+    <w:lvl w:ilvl="2" w:tplc="04090005" w:tentative="1">
+      <w:start w:val="1"/>
+      <w:numFmt w:val="bullet"/>
+      <w:lvlText w:val=""/>
+      <w:lvlJc w:val="left"/>
+      <w:pPr>
+        <w:ind w:left="2160" w:hanging="360"/>
+      </w:pPr>
+      <w:rPr>
+        <w:rFonts w:ascii="Wingdings" w:hAnsi="Wingdings" w:hint="default"/>
+      </w:rPr>
+    </w:lvl>
+    <w:lvl w:ilvl="3" w:tplc="04090001" w:tentative="1">
+      <w:start w:val="1"/>
+      <w:numFmt w:val="bullet"/>
+      <w:lvlText w:val=""/>
+      <w:lvlJc w:val="left"/>
+      <w:pPr>
+        <w:ind w:left="2880" w:hanging="360"/>
+      </w:pPr>
+      <w:rPr>
+        <w:rFonts w:ascii="Symbol" w:hAnsi="Symbol" w:hint="default"/>
+      </w:rPr>
+    </w:lvl>
+    <w:lvl w:ilvl="4" w:tplc="04090003" w:tentative="1">
+      <w:start w:val="1"/>
+      <w:numFmt w:val="bullet"/>
+      <w:lvlText w:val="o"/>
+      <w:lvlJc w:val="left"/>
+      <w:pPr>
+        <w:ind w:left="3600" w:hanging="360"/>
+      </w:pPr>
+      <w:rPr>
+        <w:rFonts w:ascii="Courier New" w:hAnsi="Courier New" w:cs="Courier New" w:hint="default"/>
+      </w:rPr>
+    </w:lvl>
+    <w:lvl w:ilvl="5" w:tplc="04090005" w:tentative="1">
+      <w:start w:val="1"/>
+      <w:numFmt w:val="bullet"/>
+      <w:lvlText w:val=""/>
+      <w:lvlJc w:val="left"/>
+      <w:pPr>
+        <w:ind w:left="4320" w:hanging="360"/>
+      </w:pPr>
+      <w:rPr>
+        <w:rFonts w:ascii="Wingdings" w:hAnsi="Wingdings" w:hint="default"/>
+      </w:rPr>
+    </w:lvl>
+    <w:lvl w:ilvl="6" w:tplc="04090001" w:tentative="1">
+      <w:start w:val="1"/>
+      <w:numFmt w:val="bullet"/>
+      <w:lvlText w:val=""/>
+      <w:lvlJc w:val="left"/>
+      <w:pPr>
+        <w:ind w:left="5040" w:hanging="360"/>
+      </w:pPr>
+      <w:rPr>
+        <w:rFonts w:ascii="Symbol" w:hAnsi="Symbol" w:hint="default"/>
+      </w:rPr>
+    </w:lvl>
+    <w:lvl w:ilvl="7" w:tplc="04090003" w:tentative="1">
+      <w:start w:val="1"/>
+      <w:numFmt w:val="bullet"/>
+      <w:lvlText w:val="o"/>
+      <w:lvlJc w:val="left"/>
+      <w:pPr>
+        <w:ind w:left="5760" w:hanging="360"/>
+      </w:pPr>
+      <w:rPr>
+        <w:rFonts w:ascii="Courier New" w:hAnsi="Courier New" w:cs="Courier New" w:hint="default"/>
+      </w:rPr>
+    </w:lvl>
+    <w:lvl w:ilvl="8" w:tplc="04090005" w:tentative="1">
+      <w:start w:val="1"/>
+      <w:numFmt w:val="bullet"/>
+      <w:lvlText w:val=""/>
+      <w:lvlJc w:val="left"/>
+      <w:pPr>
+        <w:ind w:left="6480" w:hanging="360"/>
+      </w:pPr>
+      <w:rPr>
+        <w:rFonts w:ascii="Wingdings" w:hAnsi="Wingdings" w:hint="default"/>
+      </w:rPr>
+    </w:lvl>
+  </w:abstractNum>
+  <w:abstractNum w:abstractNumId="11" w15:restartNumberingAfterBreak="0">
     <w:nsid w:val="67C23FF8"/>
     <w:multiLevelType w:val="hybridMultilevel"/>
     <w:tmpl w:val="7C1E044A"/>
@@ -1364,7 +2603,120 @@
       </w:rPr>
     </w:lvl>
   </w:abstractNum>
-  <w:abstractNum w:abstractNumId="3" w15:restartNumberingAfterBreak="0">
+  <w:abstractNum w:abstractNumId="12" w15:restartNumberingAfterBreak="0">
+    <w:nsid w:val="68AA104C"/>
+    <w:multiLevelType w:val="hybridMultilevel"/>
+    <w:tmpl w:val="EEFE2E98"/>
+    <w:lvl w:ilvl="0" w:tplc="04090001">
+      <w:start w:val="1"/>
+      <w:numFmt w:val="bullet"/>
+      <w:lvlText w:val=""/>
+      <w:lvlJc w:val="left"/>
+      <w:pPr>
+        <w:ind w:left="720" w:hanging="360"/>
+      </w:pPr>
+      <w:rPr>
+        <w:rFonts w:ascii="Symbol" w:hAnsi="Symbol" w:hint="default"/>
+      </w:rPr>
+    </w:lvl>
+    <w:lvl w:ilvl="1" w:tplc="04090003">
+      <w:start w:val="1"/>
+      <w:numFmt w:val="bullet"/>
+      <w:lvlText w:val="o"/>
+      <w:lvlJc w:val="left"/>
+      <w:pPr>
+        <w:ind w:left="1440" w:hanging="360"/>
+      </w:pPr>
+      <w:rPr>
+        <w:rFonts w:ascii="Courier New" w:hAnsi="Courier New" w:cs="Courier New" w:hint="default"/>
+      </w:rPr>
+    </w:lvl>
+    <w:lvl w:ilvl="2" w:tplc="04090005" w:tentative="1">
+      <w:start w:val="1"/>
+      <w:numFmt w:val="bullet"/>
+      <w:lvlText w:val=""/>
+      <w:lvlJc w:val="left"/>
+      <w:pPr>
+        <w:ind w:left="2160" w:hanging="360"/>
+      </w:pPr>
+      <w:rPr>
+        <w:rFonts w:ascii="Wingdings" w:hAnsi="Wingdings" w:hint="default"/>
+      </w:rPr>
+    </w:lvl>
+    <w:lvl w:ilvl="3" w:tplc="04090001" w:tentative="1">
+      <w:start w:val="1"/>
+      <w:numFmt w:val="bullet"/>
+      <w:lvlText w:val=""/>
+      <w:lvlJc w:val="left"/>
+      <w:pPr>
+        <w:ind w:left="2880" w:hanging="360"/>
+      </w:pPr>
+      <w:rPr>
+        <w:rFonts w:ascii="Symbol" w:hAnsi="Symbol" w:hint="default"/>
+      </w:rPr>
+    </w:lvl>
+    <w:lvl w:ilvl="4" w:tplc="04090003" w:tentative="1">
+      <w:start w:val="1"/>
+      <w:numFmt w:val="bullet"/>
+      <w:lvlText w:val="o"/>
+      <w:lvlJc w:val="left"/>
+      <w:pPr>
+        <w:ind w:left="3600" w:hanging="360"/>
+      </w:pPr>
+      <w:rPr>
+        <w:rFonts w:ascii="Courier New" w:hAnsi="Courier New" w:cs="Courier New" w:hint="default"/>
+      </w:rPr>
+    </w:lvl>
+    <w:lvl w:ilvl="5" w:tplc="04090005" w:tentative="1">
+      <w:start w:val="1"/>
+      <w:numFmt w:val="bullet"/>
+      <w:lvlText w:val=""/>
+      <w:lvlJc w:val="left"/>
+      <w:pPr>
+        <w:ind w:left="4320" w:hanging="360"/>
+      </w:pPr>
+      <w:rPr>
+        <w:rFonts w:ascii="Wingdings" w:hAnsi="Wingdings" w:hint="default"/>
+      </w:rPr>
+    </w:lvl>
+    <w:lvl w:ilvl="6" w:tplc="04090001" w:tentative="1">
+      <w:start w:val="1"/>
+      <w:numFmt w:val="bullet"/>
+      <w:lvlText w:val=""/>
+      <w:lvlJc w:val="left"/>
+      <w:pPr>
+        <w:ind w:left="5040" w:hanging="360"/>
+      </w:pPr>
+      <w:rPr>
+        <w:rFonts w:ascii="Symbol" w:hAnsi="Symbol" w:hint="default"/>
+      </w:rPr>
+    </w:lvl>
+    <w:lvl w:ilvl="7" w:tplc="04090003" w:tentative="1">
+      <w:start w:val="1"/>
+      <w:numFmt w:val="bullet"/>
+      <w:lvlText w:val="o"/>
+      <w:lvlJc w:val="left"/>
+      <w:pPr>
+        <w:ind w:left="5760" w:hanging="360"/>
+      </w:pPr>
+      <w:rPr>
+        <w:rFonts w:ascii="Courier New" w:hAnsi="Courier New" w:cs="Courier New" w:hint="default"/>
+      </w:rPr>
+    </w:lvl>
+    <w:lvl w:ilvl="8" w:tplc="04090005" w:tentative="1">
+      <w:start w:val="1"/>
+      <w:numFmt w:val="bullet"/>
+      <w:lvlText w:val=""/>
+      <w:lvlJc w:val="left"/>
+      <w:pPr>
+        <w:ind w:left="6480" w:hanging="360"/>
+      </w:pPr>
+      <w:rPr>
+        <w:rFonts w:ascii="Wingdings" w:hAnsi="Wingdings" w:hint="default"/>
+      </w:rPr>
+    </w:lvl>
+  </w:abstractNum>
+  <w:abstractNum w:abstractNumId="13" w15:restartNumberingAfterBreak="0">
     <w:nsid w:val="72D23B8A"/>
     <w:multiLevelType w:val="hybridMultilevel"/>
     <w:tmpl w:val="043E06C8"/>
@@ -1478,16 +2830,46 @@
     </w:lvl>
   </w:abstractNum>
   <w:num w:numId="1">
+    <w:abstractNumId w:val="7"/>
+  </w:num>
+  <w:num w:numId="2">
+    <w:abstractNumId w:val="8"/>
+  </w:num>
+  <w:num w:numId="3">
+    <w:abstractNumId w:val="13"/>
+  </w:num>
+  <w:num w:numId="4">
+    <w:abstractNumId w:val="11"/>
+  </w:num>
+  <w:num w:numId="5">
+    <w:abstractNumId w:val="6"/>
+  </w:num>
+  <w:num w:numId="6">
+    <w:abstractNumId w:val="5"/>
+  </w:num>
+  <w:num w:numId="7">
     <w:abstractNumId w:val="0"/>
   </w:num>
-  <w:num w:numId="2">
+  <w:num w:numId="8">
+    <w:abstractNumId w:val="12"/>
+  </w:num>
+  <w:num w:numId="9">
+    <w:abstractNumId w:val="3"/>
+  </w:num>
+  <w:num w:numId="10">
     <w:abstractNumId w:val="1"/>
   </w:num>
-  <w:num w:numId="3">
-    <w:abstractNumId w:val="3"/>
+  <w:num w:numId="11">
+    <w:abstractNumId w:val="2"/>
   </w:num>
-  <w:num w:numId="4">
-    <w:abstractNumId w:val="2"/>
+  <w:num w:numId="12">
+    <w:abstractNumId w:val="9"/>
+  </w:num>
+  <w:num w:numId="13">
+    <w:abstractNumId w:val="4"/>
+  </w:num>
+  <w:num w:numId="14">
+    <w:abstractNumId w:val="10"/>
   </w:num>
 </w:numbering>
 </file>

</xml_diff>

<commit_message>
Added 2 sets of notes
</commit_message>
<xml_diff>
--- a/NOTES/PRELIMNOTES.docx
+++ b/NOTES/PRELIMNOTES.docx
@@ -4,47 +4,7 @@
   <w:body>
     <w:p>
       <w:r>
-        <w:t>**</w:t>
-      </w:r>
-      <w:proofErr w:type="spellStart"/>
-      <w:r>
-        <w:t>Dito</w:t>
-      </w:r>
-      <w:proofErr w:type="spellEnd"/>
-      <w:r>
-        <w:t xml:space="preserve"> </w:t>
-      </w:r>
-      <w:proofErr w:type="spellStart"/>
-      <w:r>
-        <w:t>natin</w:t>
-      </w:r>
-      <w:proofErr w:type="spellEnd"/>
-      <w:r>
-        <w:t xml:space="preserve"> </w:t>
-      </w:r>
-      <w:proofErr w:type="spellStart"/>
-      <w:r>
-        <w:t>lagay</w:t>
-      </w:r>
-      <w:proofErr w:type="spellEnd"/>
-      <w:r>
-        <w:t xml:space="preserve"> </w:t>
-      </w:r>
-      <w:proofErr w:type="spellStart"/>
-      <w:r>
-        <w:t>mga</w:t>
-      </w:r>
-      <w:proofErr w:type="spellEnd"/>
-      <w:r>
-        <w:t xml:space="preserve"> notes </w:t>
-      </w:r>
-      <w:proofErr w:type="spellStart"/>
-      <w:r>
-        <w:t>natin</w:t>
-      </w:r>
-      <w:proofErr w:type="spellEnd"/>
-      <w:r>
-        <w:t xml:space="preserve"> :)**</w:t>
+        <w:t>**Dito natin lagay mga notes natin :)**</w:t>
       </w:r>
     </w:p>
     <w:p/>
@@ -70,21 +30,8 @@
         <w:ind w:left="720" w:firstLine="720"/>
       </w:pPr>
       <w:r>
-        <w:t xml:space="preserve">- </w:t>
-      </w:r>
-      <w:proofErr w:type="spellStart"/>
-      <w:r>
-        <w:t>hierarcy</w:t>
-      </w:r>
-      <w:proofErr w:type="spellEnd"/>
-      <w:r>
-        <w:t xml:space="preserve">, </w:t>
-      </w:r>
-      <w:proofErr w:type="spellStart"/>
-      <w:r>
-        <w:t>infrasturcture</w:t>
-      </w:r>
-      <w:proofErr w:type="spellEnd"/>
+        <w:t>- hierarcy, infrasturcture</w:t>
+      </w:r>
     </w:p>
     <w:p>
       <w:r>
@@ -161,59 +108,23 @@
     <w:p>
       <w:r>
         <w:tab/>
-        <w:t xml:space="preserve">a. nodes - the actual devices </w:t>
-      </w:r>
-      <w:proofErr w:type="spellStart"/>
-      <w:r>
-        <w:t>i.e</w:t>
-      </w:r>
-      <w:proofErr w:type="spellEnd"/>
-      <w:r>
-        <w:t xml:space="preserve"> computers </w:t>
-      </w:r>
-    </w:p>
-    <w:p>
-      <w:r>
-        <w:tab/>
-      </w:r>
-      <w:r>
-        <w:tab/>
-        <w:t xml:space="preserve">   </w:t>
-      </w:r>
-      <w:proofErr w:type="spellStart"/>
-      <w:r>
-        <w:t>IoT</w:t>
-      </w:r>
-      <w:proofErr w:type="spellEnd"/>
-      <w:r>
-        <w:t xml:space="preserve"> - Internet of Things</w:t>
-      </w:r>
-    </w:p>
-    <w:p>
-      <w:r>
-        <w:tab/>
-      </w:r>
-      <w:proofErr w:type="spellStart"/>
-      <w:r>
-        <w:t>b.Interconnected</w:t>
-      </w:r>
-      <w:proofErr w:type="spellEnd"/>
-      <w:r>
-        <w:t xml:space="preserve"> Technologies - Wired - </w:t>
-      </w:r>
-      <w:proofErr w:type="spellStart"/>
-      <w:r>
-        <w:t>utp</w:t>
-      </w:r>
-      <w:proofErr w:type="spellEnd"/>
-      <w:r>
-        <w:t xml:space="preserve">, fiber; Wireless - </w:t>
-      </w:r>
-      <w:proofErr w:type="spellStart"/>
-      <w:r>
-        <w:t>infrared,bluetooth</w:t>
-      </w:r>
-      <w:proofErr w:type="spellEnd"/>
+        <w:t xml:space="preserve">a. nodes - the actual devices i.e computers </w:t>
+      </w:r>
+    </w:p>
+    <w:p>
+      <w:r>
+        <w:tab/>
+      </w:r>
+      <w:r>
+        <w:tab/>
+        <w:t xml:space="preserve">   IoT - Internet of Things</w:t>
+      </w:r>
+    </w:p>
+    <w:p>
+      <w:r>
+        <w:tab/>
+        <w:t>b.Interconnected Technologies - Wired - utp, fiber; Wireless - infrared,bluetooth</w:t>
+      </w:r>
     </w:p>
     <w:p>
       <w:pPr>
@@ -234,24 +145,13 @@
     <w:p>
       <w:r>
         <w:tab/>
-      </w:r>
-      <w:proofErr w:type="spellStart"/>
-      <w:r>
         <w:t>a.protocols</w:t>
       </w:r>
-      <w:proofErr w:type="spellEnd"/>
-    </w:p>
-    <w:p>
-      <w:r>
-        <w:tab/>
-      </w:r>
-      <w:proofErr w:type="spellStart"/>
-      <w:r>
-        <w:t>b.device</w:t>
-      </w:r>
-      <w:proofErr w:type="spellEnd"/>
-      <w:r>
-        <w:t xml:space="preserve"> drivers -software that run active (something missing here)</w:t>
+    </w:p>
+    <w:p>
+      <w:r>
+        <w:tab/>
+        <w:t>b.device drivers -software that run active (something missing here)</w:t>
       </w:r>
     </w:p>
     <w:p/>
@@ -408,15 +308,7 @@
         <w:t xml:space="preserve">ARPANET </w:t>
       </w:r>
       <w:r>
-        <w:t xml:space="preserve">(Advanced Research Project Agency </w:t>
-      </w:r>
-      <w:proofErr w:type="spellStart"/>
-      <w:r>
-        <w:t>NETwork</w:t>
-      </w:r>
-      <w:proofErr w:type="spellEnd"/>
-      <w:r>
-        <w:t>) --&gt; 4 computers communicate</w:t>
+        <w:t>(Advanced Research Project Agency NETwork) --&gt; 4 computers communicate</w:t>
       </w:r>
     </w:p>
     <w:p>
@@ -569,23 +461,7 @@
       </w:r>
       <w:r>
         <w:tab/>
-        <w:t xml:space="preserve">     - </w:t>
-      </w:r>
-      <w:proofErr w:type="spellStart"/>
-      <w:r>
-        <w:t>distibuting</w:t>
-      </w:r>
-      <w:proofErr w:type="spellEnd"/>
-      <w:r>
-        <w:t xml:space="preserve">, </w:t>
-      </w:r>
-      <w:proofErr w:type="spellStart"/>
-      <w:r>
-        <w:t>seraching</w:t>
-      </w:r>
-      <w:proofErr w:type="spellEnd"/>
-      <w:r>
-        <w:t>, retrieving</w:t>
+        <w:t xml:space="preserve">     - distibuting, seraching, retrieving</w:t>
       </w:r>
     </w:p>
     <w:p/>
@@ -618,21 +494,7 @@
           <w:b/>
         </w:rPr>
         <w:lastRenderedPageBreak/>
-        <w:t xml:space="preserve">1989 (Sir Tim </w:t>
-      </w:r>
-      <w:proofErr w:type="spellStart"/>
-      <w:r>
-        <w:rPr>
-          <w:b/>
-        </w:rPr>
-        <w:t>Bernerns</w:t>
-      </w:r>
-      <w:proofErr w:type="spellEnd"/>
-      <w:r>
-        <w:rPr>
-          <w:b/>
-        </w:rPr>
-        <w:t>-Lee) --&gt; HTTP, HTML, URL</w:t>
+        <w:t>1989 (Sir Tim Bernerns-Lee) --&gt; HTTP, HTML, URL</w:t>
       </w:r>
     </w:p>
     <w:p/>
@@ -954,13 +816,8 @@
         <w:t>ext</w:t>
       </w:r>
       <w:r>
-        <w:t xml:space="preserve">/transfer </w:t>
-      </w:r>
-      <w:proofErr w:type="spellStart"/>
-      <w:r>
-        <w:t>codings</w:t>
-      </w:r>
-      <w:proofErr w:type="spellEnd"/>
+        <w:t>/transfer codings</w:t>
+      </w:r>
     </w:p>
     <w:p>
       <w:pPr>
@@ -1019,13 +876,8 @@
         </w:numPr>
       </w:pPr>
       <w:r>
-        <w:t>Authentication/</w:t>
-      </w:r>
-      <w:proofErr w:type="spellStart"/>
-      <w:r>
-        <w:t>autorization</w:t>
-      </w:r>
-      <w:proofErr w:type="spellEnd"/>
+        <w:t>Authentication/autorization</w:t>
+      </w:r>
     </w:p>
     <w:p>
       <w:r>
@@ -1221,19 +1073,258 @@
       <w:r>
         <w:t>Fragment identifier (bookmark) - #</w:t>
       </w:r>
+    </w:p>
+    <w:p>
+      <w:pPr>
+        <w:rPr>
+          <w:b/>
+          <w:sz w:val="32"/>
+        </w:rPr>
+      </w:pPr>
+      <w:r>
+        <w:rPr>
+          <w:b/>
+          <w:sz w:val="32"/>
+        </w:rPr>
+        <w:t xml:space="preserve">HTTP </w:t>
+      </w:r>
+      <w:r>
+        <w:rPr>
+          <w:b/>
+          <w:sz w:val="32"/>
+        </w:rPr>
+        <w:t>REQUEST</w:t>
+      </w:r>
+      <w:r>
+        <w:rPr>
+          <w:b/>
+          <w:sz w:val="32"/>
+        </w:rPr>
+        <w:t xml:space="preserve"> MESSAGE</w:t>
+      </w:r>
+    </w:p>
+    <w:p>
+      <w:pPr>
+        <w:pStyle w:val="ListParagraph"/>
+        <w:numPr>
+          <w:ilvl w:val="0"/>
+          <w:numId w:val="15"/>
+        </w:numPr>
+      </w:pPr>
+      <w:r>
+        <w:t>Request time</w:t>
+      </w:r>
+    </w:p>
+    <w:p>
+      <w:pPr>
+        <w:pStyle w:val="ListParagraph"/>
+        <w:numPr>
+          <w:ilvl w:val="1"/>
+          <w:numId w:val="15"/>
+        </w:numPr>
+      </w:pPr>
+      <w:r>
+        <w:t>Method</w:t>
+      </w:r>
+    </w:p>
+    <w:p>
+      <w:pPr>
+        <w:pStyle w:val="ListParagraph"/>
+        <w:numPr>
+          <w:ilvl w:val="1"/>
+          <w:numId w:val="15"/>
+        </w:numPr>
+      </w:pPr>
+      <w:r>
+        <w:t>Request URI</w:t>
+      </w:r>
+    </w:p>
+    <w:p>
+      <w:pPr>
+        <w:pStyle w:val="ListParagraph"/>
+        <w:numPr>
+          <w:ilvl w:val="1"/>
+          <w:numId w:val="15"/>
+        </w:numPr>
+      </w:pPr>
+      <w:r>
+        <w:t>HTTP Protocol Version</w:t>
+      </w:r>
+    </w:p>
+    <w:p>
+      <w:pPr>
+        <w:pStyle w:val="ListParagraph"/>
+        <w:numPr>
+          <w:ilvl w:val="0"/>
+          <w:numId w:val="15"/>
+        </w:numPr>
+      </w:pPr>
+      <w:r>
+        <w:t>Message Headers (general, request, and/or entity headers)</w:t>
+      </w:r>
+    </w:p>
+    <w:p>
+      <w:pPr>
+        <w:pStyle w:val="ListParagraph"/>
+        <w:numPr>
+          <w:ilvl w:val="1"/>
+          <w:numId w:val="15"/>
+        </w:numPr>
+      </w:pPr>
+      <w:r>
+        <w:t>HTTP 1.1 requres at least the host request header to be provided</w:t>
+      </w:r>
+    </w:p>
+    <w:p>
+      <w:pPr>
+        <w:pStyle w:val="ListParagraph"/>
+        <w:numPr>
+          <w:ilvl w:val="0"/>
+          <w:numId w:val="15"/>
+        </w:numPr>
+      </w:pPr>
+      <w:r>
+        <w:t>Empty line (CRLF)</w:t>
+      </w:r>
+    </w:p>
+    <w:p>
+      <w:pPr>
+        <w:pStyle w:val="ListParagraph"/>
+        <w:numPr>
+          <w:ilvl w:val="0"/>
+          <w:numId w:val="15"/>
+        </w:numPr>
+      </w:pPr>
+      <w:r>
+        <w:t>Message Body</w:t>
+      </w:r>
+    </w:p>
+    <w:p>
+      <w:pPr>
+        <w:pStyle w:val="ListParagraph"/>
+      </w:pPr>
+    </w:p>
+    <w:p>
+      <w:pPr>
+        <w:pStyle w:val="ListParagraph"/>
+        <w:rPr>
+          <w:b/>
+          <w:sz w:val="32"/>
+        </w:rPr>
+      </w:pPr>
+      <w:r>
+        <w:rPr>
+          <w:b/>
+          <w:sz w:val="32"/>
+        </w:rPr>
+        <w:t>HTTP RESPONSE MESSAGE</w:t>
+      </w:r>
+    </w:p>
+    <w:p>
+      <w:pPr>
+        <w:pStyle w:val="ListParagraph"/>
+      </w:pPr>
+    </w:p>
+    <w:p>
+      <w:pPr>
+        <w:pStyle w:val="NoSpacing"/>
+        <w:numPr>
+          <w:ilvl w:val="0"/>
+          <w:numId w:val="15"/>
+        </w:numPr>
+      </w:pPr>
+      <w:r>
+        <w:t>Status Line</w:t>
+      </w:r>
+    </w:p>
+    <w:p>
+      <w:pPr>
+        <w:pStyle w:val="NoSpacing"/>
+        <w:numPr>
+          <w:ilvl w:val="1"/>
+          <w:numId w:val="15"/>
+        </w:numPr>
+      </w:pPr>
+      <w:r>
+        <w:t>HTTP Protocol Version</w:t>
+      </w:r>
+    </w:p>
+    <w:p>
+      <w:pPr>
+        <w:pStyle w:val="NoSpacing"/>
+        <w:numPr>
+          <w:ilvl w:val="1"/>
+          <w:numId w:val="15"/>
+        </w:numPr>
+      </w:pPr>
+      <w:r>
+        <w:t xml:space="preserve">Status Code </w:t>
+      </w:r>
+    </w:p>
+    <w:p>
+      <w:pPr>
+        <w:pStyle w:val="NoSpacing"/>
+        <w:numPr>
+          <w:ilvl w:val="1"/>
+          <w:numId w:val="15"/>
+        </w:numPr>
+      </w:pPr>
+      <w:r>
+        <w:t>Reason Phrase</w:t>
+      </w:r>
+    </w:p>
+    <w:p>
+      <w:pPr>
+        <w:pStyle w:val="ListParagraph"/>
+        <w:numPr>
+          <w:ilvl w:val="0"/>
+          <w:numId w:val="15"/>
+        </w:numPr>
+      </w:pPr>
+      <w:r>
+        <w:t>Message Headers (general, request, and/or entity headers)</w:t>
+      </w:r>
+    </w:p>
+    <w:p>
+      <w:pPr>
+        <w:pStyle w:val="ListParagraph"/>
+        <w:numPr>
+          <w:ilvl w:val="0"/>
+          <w:numId w:val="15"/>
+        </w:numPr>
+      </w:pPr>
+      <w:r>
+        <w:t>Empty Line</w:t>
+      </w:r>
+    </w:p>
+    <w:p>
+      <w:pPr>
+        <w:pStyle w:val="ListParagraph"/>
+        <w:numPr>
+          <w:ilvl w:val="0"/>
+          <w:numId w:val="15"/>
+        </w:numPr>
+      </w:pPr>
+      <w:r>
+        <w:t>Message Body</w:t>
+      </w:r>
+    </w:p>
+    <w:p>
+      <w:pPr>
+        <w:rPr>
+          <w:b/>
+          <w:sz w:val="32"/>
+        </w:rPr>
+      </w:pPr>
+      <w:r>
+        <w:rPr>
+          <w:b/>
+          <w:sz w:val="32"/>
+        </w:rPr>
+        <w:t>HTTP REQUEST METHODS (Search it up)</w:t>
+      </w:r>
       <w:bookmarkStart w:id="0" w:name="_GoBack"/>
       <w:bookmarkEnd w:id="0"/>
-    </w:p>
-    <w:p>
-      <w:pPr>
-        <w:ind w:left="1080"/>
-      </w:pPr>
-    </w:p>
-    <w:p/>
-    <w:p>
-      <w:pPr>
-        <w:pStyle w:val="NoSpacing"/>
-      </w:pPr>
     </w:p>
     <w:sectPr>
       <w:pgSz w:w="12240" w:h="15840"/>
@@ -1248,6 +1339,232 @@
 <file path=word/numbering.xml><?xml version="1.0" encoding="utf-8"?>
 <w:numbering xmlns:wpc="http://schemas.microsoft.com/office/word/2010/wordprocessingCanvas" xmlns:cx="http://schemas.microsoft.com/office/drawing/2014/chartex" xmlns:cx1="http://schemas.microsoft.com/office/drawing/2015/9/8/chartex" xmlns:cx2="http://schemas.microsoft.com/office/drawing/2015/10/21/chartex" xmlns:cx3="http://schemas.microsoft.com/office/drawing/2016/5/9/chartex" xmlns:cx4="http://schemas.microsoft.com/office/drawing/2016/5/10/chartex" xmlns:cx5="http://schemas.microsoft.com/office/drawing/2016/5/11/chartex" xmlns:mc="http://schemas.openxmlformats.org/markup-compatibility/2006" xmlns:o="urn:schemas-microsoft-com:office:office" xmlns:r="http://schemas.openxmlformats.org/officeDocument/2006/relationships" xmlns:m="http://schemas.openxmlformats.org/officeDocument/2006/math" xmlns:v="urn:schemas-microsoft-com:vml" xmlns:wp14="http://schemas.microsoft.com/office/word/2010/wordprocessingDrawing" xmlns:wp="http://schemas.openxmlformats.org/drawingml/2006/wordprocessingDrawing" xmlns:w10="urn:schemas-microsoft-com:office:word" xmlns:w="http://schemas.openxmlformats.org/wordprocessingml/2006/main" xmlns:w14="http://schemas.microsoft.com/office/word/2010/wordml" xmlns:w15="http://schemas.microsoft.com/office/word/2012/wordml" xmlns:w16se="http://schemas.microsoft.com/office/word/2015/wordml/symex" xmlns:wpg="http://schemas.microsoft.com/office/word/2010/wordprocessingGroup" xmlns:wpi="http://schemas.microsoft.com/office/word/2010/wordprocessingInk" xmlns:wne="http://schemas.microsoft.com/office/word/2006/wordml" xmlns:wps="http://schemas.microsoft.com/office/word/2010/wordprocessingShape" mc:Ignorable="w14 w15 w16se wp14">
   <w:abstractNum w:abstractNumId="0" w15:restartNumberingAfterBreak="0">
+    <w:nsid w:val="04915660"/>
+    <w:multiLevelType w:val="hybridMultilevel"/>
+    <w:tmpl w:val="B4906F90"/>
+    <w:lvl w:ilvl="0" w:tplc="04090003">
+      <w:start w:val="1"/>
+      <w:numFmt w:val="bullet"/>
+      <w:lvlText w:val="o"/>
+      <w:lvlJc w:val="left"/>
+      <w:pPr>
+        <w:ind w:left="720" w:hanging="360"/>
+      </w:pPr>
+      <w:rPr>
+        <w:rFonts w:ascii="Courier New" w:hAnsi="Courier New" w:cs="Courier New" w:hint="default"/>
+      </w:rPr>
+    </w:lvl>
+    <w:lvl w:ilvl="1" w:tplc="04090003" w:tentative="1">
+      <w:start w:val="1"/>
+      <w:numFmt w:val="bullet"/>
+      <w:lvlText w:val="o"/>
+      <w:lvlJc w:val="left"/>
+      <w:pPr>
+        <w:ind w:left="1440" w:hanging="360"/>
+      </w:pPr>
+      <w:rPr>
+        <w:rFonts w:ascii="Courier New" w:hAnsi="Courier New" w:cs="Courier New" w:hint="default"/>
+      </w:rPr>
+    </w:lvl>
+    <w:lvl w:ilvl="2" w:tplc="04090005" w:tentative="1">
+      <w:start w:val="1"/>
+      <w:numFmt w:val="bullet"/>
+      <w:lvlText w:val=""/>
+      <w:lvlJc w:val="left"/>
+      <w:pPr>
+        <w:ind w:left="2160" w:hanging="360"/>
+      </w:pPr>
+      <w:rPr>
+        <w:rFonts w:ascii="Wingdings" w:hAnsi="Wingdings" w:hint="default"/>
+      </w:rPr>
+    </w:lvl>
+    <w:lvl w:ilvl="3" w:tplc="04090001" w:tentative="1">
+      <w:start w:val="1"/>
+      <w:numFmt w:val="bullet"/>
+      <w:lvlText w:val=""/>
+      <w:lvlJc w:val="left"/>
+      <w:pPr>
+        <w:ind w:left="2880" w:hanging="360"/>
+      </w:pPr>
+      <w:rPr>
+        <w:rFonts w:ascii="Symbol" w:hAnsi="Symbol" w:hint="default"/>
+      </w:rPr>
+    </w:lvl>
+    <w:lvl w:ilvl="4" w:tplc="04090003" w:tentative="1">
+      <w:start w:val="1"/>
+      <w:numFmt w:val="bullet"/>
+      <w:lvlText w:val="o"/>
+      <w:lvlJc w:val="left"/>
+      <w:pPr>
+        <w:ind w:left="3600" w:hanging="360"/>
+      </w:pPr>
+      <w:rPr>
+        <w:rFonts w:ascii="Courier New" w:hAnsi="Courier New" w:cs="Courier New" w:hint="default"/>
+      </w:rPr>
+    </w:lvl>
+    <w:lvl w:ilvl="5" w:tplc="04090005" w:tentative="1">
+      <w:start w:val="1"/>
+      <w:numFmt w:val="bullet"/>
+      <w:lvlText w:val=""/>
+      <w:lvlJc w:val="left"/>
+      <w:pPr>
+        <w:ind w:left="4320" w:hanging="360"/>
+      </w:pPr>
+      <w:rPr>
+        <w:rFonts w:ascii="Wingdings" w:hAnsi="Wingdings" w:hint="default"/>
+      </w:rPr>
+    </w:lvl>
+    <w:lvl w:ilvl="6" w:tplc="04090001" w:tentative="1">
+      <w:start w:val="1"/>
+      <w:numFmt w:val="bullet"/>
+      <w:lvlText w:val=""/>
+      <w:lvlJc w:val="left"/>
+      <w:pPr>
+        <w:ind w:left="5040" w:hanging="360"/>
+      </w:pPr>
+      <w:rPr>
+        <w:rFonts w:ascii="Symbol" w:hAnsi="Symbol" w:hint="default"/>
+      </w:rPr>
+    </w:lvl>
+    <w:lvl w:ilvl="7" w:tplc="04090003" w:tentative="1">
+      <w:start w:val="1"/>
+      <w:numFmt w:val="bullet"/>
+      <w:lvlText w:val="o"/>
+      <w:lvlJc w:val="left"/>
+      <w:pPr>
+        <w:ind w:left="5760" w:hanging="360"/>
+      </w:pPr>
+      <w:rPr>
+        <w:rFonts w:ascii="Courier New" w:hAnsi="Courier New" w:cs="Courier New" w:hint="default"/>
+      </w:rPr>
+    </w:lvl>
+    <w:lvl w:ilvl="8" w:tplc="04090005" w:tentative="1">
+      <w:start w:val="1"/>
+      <w:numFmt w:val="bullet"/>
+      <w:lvlText w:val=""/>
+      <w:lvlJc w:val="left"/>
+      <w:pPr>
+        <w:ind w:left="6480" w:hanging="360"/>
+      </w:pPr>
+      <w:rPr>
+        <w:rFonts w:ascii="Wingdings" w:hAnsi="Wingdings" w:hint="default"/>
+      </w:rPr>
+    </w:lvl>
+  </w:abstractNum>
+  <w:abstractNum w:abstractNumId="1" w15:restartNumberingAfterBreak="0">
+    <w:nsid w:val="092A3253"/>
+    <w:multiLevelType w:val="hybridMultilevel"/>
+    <w:tmpl w:val="8FFA0034"/>
+    <w:lvl w:ilvl="0" w:tplc="04090003">
+      <w:start w:val="1"/>
+      <w:numFmt w:val="bullet"/>
+      <w:lvlText w:val="o"/>
+      <w:lvlJc w:val="left"/>
+      <w:pPr>
+        <w:ind w:left="720" w:hanging="360"/>
+      </w:pPr>
+      <w:rPr>
+        <w:rFonts w:ascii="Courier New" w:hAnsi="Courier New" w:cs="Courier New" w:hint="default"/>
+      </w:rPr>
+    </w:lvl>
+    <w:lvl w:ilvl="1" w:tplc="04090003">
+      <w:start w:val="1"/>
+      <w:numFmt w:val="bullet"/>
+      <w:lvlText w:val="o"/>
+      <w:lvlJc w:val="left"/>
+      <w:pPr>
+        <w:ind w:left="1440" w:hanging="360"/>
+      </w:pPr>
+      <w:rPr>
+        <w:rFonts w:ascii="Courier New" w:hAnsi="Courier New" w:cs="Courier New" w:hint="default"/>
+      </w:rPr>
+    </w:lvl>
+    <w:lvl w:ilvl="2" w:tplc="04090005" w:tentative="1">
+      <w:start w:val="1"/>
+      <w:numFmt w:val="bullet"/>
+      <w:lvlText w:val=""/>
+      <w:lvlJc w:val="left"/>
+      <w:pPr>
+        <w:ind w:left="2160" w:hanging="360"/>
+      </w:pPr>
+      <w:rPr>
+        <w:rFonts w:ascii="Wingdings" w:hAnsi="Wingdings" w:hint="default"/>
+      </w:rPr>
+    </w:lvl>
+    <w:lvl w:ilvl="3" w:tplc="04090001" w:tentative="1">
+      <w:start w:val="1"/>
+      <w:numFmt w:val="bullet"/>
+      <w:lvlText w:val=""/>
+      <w:lvlJc w:val="left"/>
+      <w:pPr>
+        <w:ind w:left="2880" w:hanging="360"/>
+      </w:pPr>
+      <w:rPr>
+        <w:rFonts w:ascii="Symbol" w:hAnsi="Symbol" w:hint="default"/>
+      </w:rPr>
+    </w:lvl>
+    <w:lvl w:ilvl="4" w:tplc="04090003" w:tentative="1">
+      <w:start w:val="1"/>
+      <w:numFmt w:val="bullet"/>
+      <w:lvlText w:val="o"/>
+      <w:lvlJc w:val="left"/>
+      <w:pPr>
+        <w:ind w:left="3600" w:hanging="360"/>
+      </w:pPr>
+      <w:rPr>
+        <w:rFonts w:ascii="Courier New" w:hAnsi="Courier New" w:cs="Courier New" w:hint="default"/>
+      </w:rPr>
+    </w:lvl>
+    <w:lvl w:ilvl="5" w:tplc="04090005" w:tentative="1">
+      <w:start w:val="1"/>
+      <w:numFmt w:val="bullet"/>
+      <w:lvlText w:val=""/>
+      <w:lvlJc w:val="left"/>
+      <w:pPr>
+        <w:ind w:left="4320" w:hanging="360"/>
+      </w:pPr>
+      <w:rPr>
+        <w:rFonts w:ascii="Wingdings" w:hAnsi="Wingdings" w:hint="default"/>
+      </w:rPr>
+    </w:lvl>
+    <w:lvl w:ilvl="6" w:tplc="04090001" w:tentative="1">
+      <w:start w:val="1"/>
+      <w:numFmt w:val="bullet"/>
+      <w:lvlText w:val=""/>
+      <w:lvlJc w:val="left"/>
+      <w:pPr>
+        <w:ind w:left="5040" w:hanging="360"/>
+      </w:pPr>
+      <w:rPr>
+        <w:rFonts w:ascii="Symbol" w:hAnsi="Symbol" w:hint="default"/>
+      </w:rPr>
+    </w:lvl>
+    <w:lvl w:ilvl="7" w:tplc="04090003" w:tentative="1">
+      <w:start w:val="1"/>
+      <w:numFmt w:val="bullet"/>
+      <w:lvlText w:val="o"/>
+      <w:lvlJc w:val="left"/>
+      <w:pPr>
+        <w:ind w:left="5760" w:hanging="360"/>
+      </w:pPr>
+      <w:rPr>
+        <w:rFonts w:ascii="Courier New" w:hAnsi="Courier New" w:cs="Courier New" w:hint="default"/>
+      </w:rPr>
+    </w:lvl>
+    <w:lvl w:ilvl="8" w:tplc="04090005" w:tentative="1">
+      <w:start w:val="1"/>
+      <w:numFmt w:val="bullet"/>
+      <w:lvlText w:val=""/>
+      <w:lvlJc w:val="left"/>
+      <w:pPr>
+        <w:ind w:left="6480" w:hanging="360"/>
+      </w:pPr>
+      <w:rPr>
+        <w:rFonts w:ascii="Wingdings" w:hAnsi="Wingdings" w:hint="default"/>
+      </w:rPr>
+    </w:lvl>
+  </w:abstractNum>
+  <w:abstractNum w:abstractNumId="2" w15:restartNumberingAfterBreak="0">
     <w:nsid w:val="0A7A194F"/>
     <w:multiLevelType w:val="hybridMultilevel"/>
     <w:tmpl w:val="66D6ABFE"/>
@@ -1360,7 +1677,7 @@
       </w:rPr>
     </w:lvl>
   </w:abstractNum>
-  <w:abstractNum w:abstractNumId="1" w15:restartNumberingAfterBreak="0">
+  <w:abstractNum w:abstractNumId="3" w15:restartNumberingAfterBreak="0">
     <w:nsid w:val="0F4E5EE2"/>
     <w:multiLevelType w:val="hybridMultilevel"/>
     <w:tmpl w:val="94748BCA"/>
@@ -1473,7 +1790,7 @@
       </w:rPr>
     </w:lvl>
   </w:abstractNum>
-  <w:abstractNum w:abstractNumId="2" w15:restartNumberingAfterBreak="0">
+  <w:abstractNum w:abstractNumId="4" w15:restartNumberingAfterBreak="0">
     <w:nsid w:val="2523637A"/>
     <w:multiLevelType w:val="hybridMultilevel"/>
     <w:tmpl w:val="181C3202"/>
@@ -1586,7 +1903,7 @@
       </w:rPr>
     </w:lvl>
   </w:abstractNum>
-  <w:abstractNum w:abstractNumId="3" w15:restartNumberingAfterBreak="0">
+  <w:abstractNum w:abstractNumId="5" w15:restartNumberingAfterBreak="0">
     <w:nsid w:val="2F685F2D"/>
     <w:multiLevelType w:val="hybridMultilevel"/>
     <w:tmpl w:val="2098C854"/>
@@ -1699,7 +2016,120 @@
       </w:rPr>
     </w:lvl>
   </w:abstractNum>
-  <w:abstractNum w:abstractNumId="4" w15:restartNumberingAfterBreak="0">
+  <w:abstractNum w:abstractNumId="6" w15:restartNumberingAfterBreak="0">
+    <w:nsid w:val="32AC339C"/>
+    <w:multiLevelType w:val="hybridMultilevel"/>
+    <w:tmpl w:val="446C6C96"/>
+    <w:lvl w:ilvl="0" w:tplc="04090003">
+      <w:start w:val="1"/>
+      <w:numFmt w:val="bullet"/>
+      <w:lvlText w:val="o"/>
+      <w:lvlJc w:val="left"/>
+      <w:pPr>
+        <w:ind w:left="720" w:hanging="360"/>
+      </w:pPr>
+      <w:rPr>
+        <w:rFonts w:ascii="Courier New" w:hAnsi="Courier New" w:cs="Courier New" w:hint="default"/>
+      </w:rPr>
+    </w:lvl>
+    <w:lvl w:ilvl="1" w:tplc="04090003" w:tentative="1">
+      <w:start w:val="1"/>
+      <w:numFmt w:val="bullet"/>
+      <w:lvlText w:val="o"/>
+      <w:lvlJc w:val="left"/>
+      <w:pPr>
+        <w:ind w:left="1440" w:hanging="360"/>
+      </w:pPr>
+      <w:rPr>
+        <w:rFonts w:ascii="Courier New" w:hAnsi="Courier New" w:cs="Courier New" w:hint="default"/>
+      </w:rPr>
+    </w:lvl>
+    <w:lvl w:ilvl="2" w:tplc="04090005" w:tentative="1">
+      <w:start w:val="1"/>
+      <w:numFmt w:val="bullet"/>
+      <w:lvlText w:val=""/>
+      <w:lvlJc w:val="left"/>
+      <w:pPr>
+        <w:ind w:left="2160" w:hanging="360"/>
+      </w:pPr>
+      <w:rPr>
+        <w:rFonts w:ascii="Wingdings" w:hAnsi="Wingdings" w:hint="default"/>
+      </w:rPr>
+    </w:lvl>
+    <w:lvl w:ilvl="3" w:tplc="04090001" w:tentative="1">
+      <w:start w:val="1"/>
+      <w:numFmt w:val="bullet"/>
+      <w:lvlText w:val=""/>
+      <w:lvlJc w:val="left"/>
+      <w:pPr>
+        <w:ind w:left="2880" w:hanging="360"/>
+      </w:pPr>
+      <w:rPr>
+        <w:rFonts w:ascii="Symbol" w:hAnsi="Symbol" w:hint="default"/>
+      </w:rPr>
+    </w:lvl>
+    <w:lvl w:ilvl="4" w:tplc="04090003" w:tentative="1">
+      <w:start w:val="1"/>
+      <w:numFmt w:val="bullet"/>
+      <w:lvlText w:val="o"/>
+      <w:lvlJc w:val="left"/>
+      <w:pPr>
+        <w:ind w:left="3600" w:hanging="360"/>
+      </w:pPr>
+      <w:rPr>
+        <w:rFonts w:ascii="Courier New" w:hAnsi="Courier New" w:cs="Courier New" w:hint="default"/>
+      </w:rPr>
+    </w:lvl>
+    <w:lvl w:ilvl="5" w:tplc="04090005" w:tentative="1">
+      <w:start w:val="1"/>
+      <w:numFmt w:val="bullet"/>
+      <w:lvlText w:val=""/>
+      <w:lvlJc w:val="left"/>
+      <w:pPr>
+        <w:ind w:left="4320" w:hanging="360"/>
+      </w:pPr>
+      <w:rPr>
+        <w:rFonts w:ascii="Wingdings" w:hAnsi="Wingdings" w:hint="default"/>
+      </w:rPr>
+    </w:lvl>
+    <w:lvl w:ilvl="6" w:tplc="04090001" w:tentative="1">
+      <w:start w:val="1"/>
+      <w:numFmt w:val="bullet"/>
+      <w:lvlText w:val=""/>
+      <w:lvlJc w:val="left"/>
+      <w:pPr>
+        <w:ind w:left="5040" w:hanging="360"/>
+      </w:pPr>
+      <w:rPr>
+        <w:rFonts w:ascii="Symbol" w:hAnsi="Symbol" w:hint="default"/>
+      </w:rPr>
+    </w:lvl>
+    <w:lvl w:ilvl="7" w:tplc="04090003" w:tentative="1">
+      <w:start w:val="1"/>
+      <w:numFmt w:val="bullet"/>
+      <w:lvlText w:val="o"/>
+      <w:lvlJc w:val="left"/>
+      <w:pPr>
+        <w:ind w:left="5760" w:hanging="360"/>
+      </w:pPr>
+      <w:rPr>
+        <w:rFonts w:ascii="Courier New" w:hAnsi="Courier New" w:cs="Courier New" w:hint="default"/>
+      </w:rPr>
+    </w:lvl>
+    <w:lvl w:ilvl="8" w:tplc="04090005" w:tentative="1">
+      <w:start w:val="1"/>
+      <w:numFmt w:val="bullet"/>
+      <w:lvlText w:val=""/>
+      <w:lvlJc w:val="left"/>
+      <w:pPr>
+        <w:ind w:left="6480" w:hanging="360"/>
+      </w:pPr>
+      <w:rPr>
+        <w:rFonts w:ascii="Wingdings" w:hAnsi="Wingdings" w:hint="default"/>
+      </w:rPr>
+    </w:lvl>
+  </w:abstractNum>
+  <w:abstractNum w:abstractNumId="7" w15:restartNumberingAfterBreak="0">
     <w:nsid w:val="367738F0"/>
     <w:multiLevelType w:val="hybridMultilevel"/>
     <w:tmpl w:val="1114A5EE"/>
@@ -1812,7 +2242,7 @@
       </w:rPr>
     </w:lvl>
   </w:abstractNum>
-  <w:abstractNum w:abstractNumId="5" w15:restartNumberingAfterBreak="0">
+  <w:abstractNum w:abstractNumId="8" w15:restartNumberingAfterBreak="0">
     <w:nsid w:val="369D5F6C"/>
     <w:multiLevelType w:val="hybridMultilevel"/>
     <w:tmpl w:val="EB385882"/>
@@ -1925,7 +2355,7 @@
       </w:rPr>
     </w:lvl>
   </w:abstractNum>
-  <w:abstractNum w:abstractNumId="6" w15:restartNumberingAfterBreak="0">
+  <w:abstractNum w:abstractNumId="9" w15:restartNumberingAfterBreak="0">
     <w:nsid w:val="36C6086B"/>
     <w:multiLevelType w:val="hybridMultilevel"/>
     <w:tmpl w:val="36FCADFA"/>
@@ -2038,7 +2468,7 @@
       </w:rPr>
     </w:lvl>
   </w:abstractNum>
-  <w:abstractNum w:abstractNumId="7" w15:restartNumberingAfterBreak="0">
+  <w:abstractNum w:abstractNumId="10" w15:restartNumberingAfterBreak="0">
     <w:nsid w:val="3C0B34D3"/>
     <w:multiLevelType w:val="hybridMultilevel"/>
     <w:tmpl w:val="08D2D676"/>
@@ -2151,7 +2581,120 @@
       </w:rPr>
     </w:lvl>
   </w:abstractNum>
-  <w:abstractNum w:abstractNumId="8" w15:restartNumberingAfterBreak="0">
+  <w:abstractNum w:abstractNumId="11" w15:restartNumberingAfterBreak="0">
+    <w:nsid w:val="49C24C23"/>
+    <w:multiLevelType w:val="hybridMultilevel"/>
+    <w:tmpl w:val="761A3568"/>
+    <w:lvl w:ilvl="0" w:tplc="04090001">
+      <w:start w:val="1"/>
+      <w:numFmt w:val="bullet"/>
+      <w:lvlText w:val=""/>
+      <w:lvlJc w:val="left"/>
+      <w:pPr>
+        <w:ind w:left="720" w:hanging="360"/>
+      </w:pPr>
+      <w:rPr>
+        <w:rFonts w:ascii="Symbol" w:hAnsi="Symbol" w:hint="default"/>
+      </w:rPr>
+    </w:lvl>
+    <w:lvl w:ilvl="1" w:tplc="04090003">
+      <w:start w:val="1"/>
+      <w:numFmt w:val="bullet"/>
+      <w:lvlText w:val="o"/>
+      <w:lvlJc w:val="left"/>
+      <w:pPr>
+        <w:ind w:left="1440" w:hanging="360"/>
+      </w:pPr>
+      <w:rPr>
+        <w:rFonts w:ascii="Courier New" w:hAnsi="Courier New" w:cs="Courier New" w:hint="default"/>
+      </w:rPr>
+    </w:lvl>
+    <w:lvl w:ilvl="2" w:tplc="04090005" w:tentative="1">
+      <w:start w:val="1"/>
+      <w:numFmt w:val="bullet"/>
+      <w:lvlText w:val=""/>
+      <w:lvlJc w:val="left"/>
+      <w:pPr>
+        <w:ind w:left="2160" w:hanging="360"/>
+      </w:pPr>
+      <w:rPr>
+        <w:rFonts w:ascii="Wingdings" w:hAnsi="Wingdings" w:hint="default"/>
+      </w:rPr>
+    </w:lvl>
+    <w:lvl w:ilvl="3" w:tplc="04090001" w:tentative="1">
+      <w:start w:val="1"/>
+      <w:numFmt w:val="bullet"/>
+      <w:lvlText w:val=""/>
+      <w:lvlJc w:val="left"/>
+      <w:pPr>
+        <w:ind w:left="2880" w:hanging="360"/>
+      </w:pPr>
+      <w:rPr>
+        <w:rFonts w:ascii="Symbol" w:hAnsi="Symbol" w:hint="default"/>
+      </w:rPr>
+    </w:lvl>
+    <w:lvl w:ilvl="4" w:tplc="04090003" w:tentative="1">
+      <w:start w:val="1"/>
+      <w:numFmt w:val="bullet"/>
+      <w:lvlText w:val="o"/>
+      <w:lvlJc w:val="left"/>
+      <w:pPr>
+        <w:ind w:left="3600" w:hanging="360"/>
+      </w:pPr>
+      <w:rPr>
+        <w:rFonts w:ascii="Courier New" w:hAnsi="Courier New" w:cs="Courier New" w:hint="default"/>
+      </w:rPr>
+    </w:lvl>
+    <w:lvl w:ilvl="5" w:tplc="04090005" w:tentative="1">
+      <w:start w:val="1"/>
+      <w:numFmt w:val="bullet"/>
+      <w:lvlText w:val=""/>
+      <w:lvlJc w:val="left"/>
+      <w:pPr>
+        <w:ind w:left="4320" w:hanging="360"/>
+      </w:pPr>
+      <w:rPr>
+        <w:rFonts w:ascii="Wingdings" w:hAnsi="Wingdings" w:hint="default"/>
+      </w:rPr>
+    </w:lvl>
+    <w:lvl w:ilvl="6" w:tplc="04090001" w:tentative="1">
+      <w:start w:val="1"/>
+      <w:numFmt w:val="bullet"/>
+      <w:lvlText w:val=""/>
+      <w:lvlJc w:val="left"/>
+      <w:pPr>
+        <w:ind w:left="5040" w:hanging="360"/>
+      </w:pPr>
+      <w:rPr>
+        <w:rFonts w:ascii="Symbol" w:hAnsi="Symbol" w:hint="default"/>
+      </w:rPr>
+    </w:lvl>
+    <w:lvl w:ilvl="7" w:tplc="04090003" w:tentative="1">
+      <w:start w:val="1"/>
+      <w:numFmt w:val="bullet"/>
+      <w:lvlText w:val="o"/>
+      <w:lvlJc w:val="left"/>
+      <w:pPr>
+        <w:ind w:left="5760" w:hanging="360"/>
+      </w:pPr>
+      <w:rPr>
+        <w:rFonts w:ascii="Courier New" w:hAnsi="Courier New" w:cs="Courier New" w:hint="default"/>
+      </w:rPr>
+    </w:lvl>
+    <w:lvl w:ilvl="8" w:tplc="04090005" w:tentative="1">
+      <w:start w:val="1"/>
+      <w:numFmt w:val="bullet"/>
+      <w:lvlText w:val=""/>
+      <w:lvlJc w:val="left"/>
+      <w:pPr>
+        <w:ind w:left="6480" w:hanging="360"/>
+      </w:pPr>
+      <w:rPr>
+        <w:rFonts w:ascii="Wingdings" w:hAnsi="Wingdings" w:hint="default"/>
+      </w:rPr>
+    </w:lvl>
+  </w:abstractNum>
+  <w:abstractNum w:abstractNumId="12" w15:restartNumberingAfterBreak="0">
     <w:nsid w:val="55781FD8"/>
     <w:multiLevelType w:val="hybridMultilevel"/>
     <w:tmpl w:val="6F34AC3E"/>
@@ -2264,7 +2807,7 @@
       </w:rPr>
     </w:lvl>
   </w:abstractNum>
-  <w:abstractNum w:abstractNumId="9" w15:restartNumberingAfterBreak="0">
+  <w:abstractNum w:abstractNumId="13" w15:restartNumberingAfterBreak="0">
     <w:nsid w:val="563D1AC0"/>
     <w:multiLevelType w:val="hybridMultilevel"/>
     <w:tmpl w:val="E682BFE8"/>
@@ -2377,7 +2920,7 @@
       </w:rPr>
     </w:lvl>
   </w:abstractNum>
-  <w:abstractNum w:abstractNumId="10" w15:restartNumberingAfterBreak="0">
+  <w:abstractNum w:abstractNumId="14" w15:restartNumberingAfterBreak="0">
     <w:nsid w:val="598E5348"/>
     <w:multiLevelType w:val="hybridMultilevel"/>
     <w:tmpl w:val="65A297F6"/>
@@ -2490,7 +3033,7 @@
       </w:rPr>
     </w:lvl>
   </w:abstractNum>
-  <w:abstractNum w:abstractNumId="11" w15:restartNumberingAfterBreak="0">
+  <w:abstractNum w:abstractNumId="15" w15:restartNumberingAfterBreak="0">
     <w:nsid w:val="67C23FF8"/>
     <w:multiLevelType w:val="hybridMultilevel"/>
     <w:tmpl w:val="7C1E044A"/>
@@ -2603,7 +3146,7 @@
       </w:rPr>
     </w:lvl>
   </w:abstractNum>
-  <w:abstractNum w:abstractNumId="12" w15:restartNumberingAfterBreak="0">
+  <w:abstractNum w:abstractNumId="16" w15:restartNumberingAfterBreak="0">
     <w:nsid w:val="68AA104C"/>
     <w:multiLevelType w:val="hybridMultilevel"/>
     <w:tmpl w:val="EEFE2E98"/>
@@ -2716,7 +3259,7 @@
       </w:rPr>
     </w:lvl>
   </w:abstractNum>
-  <w:abstractNum w:abstractNumId="13" w15:restartNumberingAfterBreak="0">
+  <w:abstractNum w:abstractNumId="17" w15:restartNumberingAfterBreak="0">
     <w:nsid w:val="72D23B8A"/>
     <w:multiLevelType w:val="hybridMultilevel"/>
     <w:tmpl w:val="043E06C8"/>
@@ -2830,46 +3373,58 @@
     </w:lvl>
   </w:abstractNum>
   <w:num w:numId="1">
+    <w:abstractNumId w:val="10"/>
+  </w:num>
+  <w:num w:numId="2">
+    <w:abstractNumId w:val="12"/>
+  </w:num>
+  <w:num w:numId="3">
+    <w:abstractNumId w:val="17"/>
+  </w:num>
+  <w:num w:numId="4">
+    <w:abstractNumId w:val="15"/>
+  </w:num>
+  <w:num w:numId="5">
+    <w:abstractNumId w:val="9"/>
+  </w:num>
+  <w:num w:numId="6">
+    <w:abstractNumId w:val="8"/>
+  </w:num>
+  <w:num w:numId="7">
+    <w:abstractNumId w:val="2"/>
+  </w:num>
+  <w:num w:numId="8">
+    <w:abstractNumId w:val="16"/>
+  </w:num>
+  <w:num w:numId="9">
+    <w:abstractNumId w:val="5"/>
+  </w:num>
+  <w:num w:numId="10">
+    <w:abstractNumId w:val="3"/>
+  </w:num>
+  <w:num w:numId="11">
+    <w:abstractNumId w:val="4"/>
+  </w:num>
+  <w:num w:numId="12">
+    <w:abstractNumId w:val="13"/>
+  </w:num>
+  <w:num w:numId="13">
     <w:abstractNumId w:val="7"/>
   </w:num>
-  <w:num w:numId="2">
-    <w:abstractNumId w:val="8"/>
+  <w:num w:numId="14">
+    <w:abstractNumId w:val="14"/>
   </w:num>
-  <w:num w:numId="3">
-    <w:abstractNumId w:val="13"/>
-  </w:num>
-  <w:num w:numId="4">
+  <w:num w:numId="15">
     <w:abstractNumId w:val="11"/>
   </w:num>
-  <w:num w:numId="5">
+  <w:num w:numId="16">
+    <w:abstractNumId w:val="0"/>
+  </w:num>
+  <w:num w:numId="17">
     <w:abstractNumId w:val="6"/>
   </w:num>
-  <w:num w:numId="6">
-    <w:abstractNumId w:val="5"/>
-  </w:num>
-  <w:num w:numId="7">
-    <w:abstractNumId w:val="0"/>
-  </w:num>
-  <w:num w:numId="8">
-    <w:abstractNumId w:val="12"/>
-  </w:num>
-  <w:num w:numId="9">
-    <w:abstractNumId w:val="3"/>
-  </w:num>
-  <w:num w:numId="10">
+  <w:num w:numId="18">
     <w:abstractNumId w:val="1"/>
-  </w:num>
-  <w:num w:numId="11">
-    <w:abstractNumId w:val="2"/>
-  </w:num>
-  <w:num w:numId="12">
-    <w:abstractNumId w:val="9"/>
-  </w:num>
-  <w:num w:numId="13">
-    <w:abstractNumId w:val="4"/>
-  </w:num>
-  <w:num w:numId="14">
-    <w:abstractNumId w:val="10"/>
   </w:num>
 </w:numbering>
 </file>

</xml_diff>

<commit_message>
Added the http request methods notes
</commit_message>
<xml_diff>
--- a/NOTES/PRELIMNOTES.docx
+++ b/NOTES/PRELIMNOTES.docx
@@ -4,7 +4,47 @@
   <w:body>
     <w:p>
       <w:r>
-        <w:t>**Dito natin lagay mga notes natin :)**</w:t>
+        <w:t>**</w:t>
+      </w:r>
+      <w:proofErr w:type="spellStart"/>
+      <w:r>
+        <w:t>Dito</w:t>
+      </w:r>
+      <w:proofErr w:type="spellEnd"/>
+      <w:r>
+        <w:t xml:space="preserve"> </w:t>
+      </w:r>
+      <w:proofErr w:type="spellStart"/>
+      <w:r>
+        <w:t>natin</w:t>
+      </w:r>
+      <w:proofErr w:type="spellEnd"/>
+      <w:r>
+        <w:t xml:space="preserve"> </w:t>
+      </w:r>
+      <w:proofErr w:type="spellStart"/>
+      <w:r>
+        <w:t>lagay</w:t>
+      </w:r>
+      <w:proofErr w:type="spellEnd"/>
+      <w:r>
+        <w:t xml:space="preserve"> </w:t>
+      </w:r>
+      <w:proofErr w:type="spellStart"/>
+      <w:r>
+        <w:t>mga</w:t>
+      </w:r>
+      <w:proofErr w:type="spellEnd"/>
+      <w:r>
+        <w:t xml:space="preserve"> notes </w:t>
+      </w:r>
+      <w:proofErr w:type="spellStart"/>
+      <w:r>
+        <w:t>natin</w:t>
+      </w:r>
+      <w:proofErr w:type="spellEnd"/>
+      <w:r>
+        <w:t xml:space="preserve"> :)**</w:t>
       </w:r>
     </w:p>
     <w:p/>
@@ -30,8 +70,21 @@
         <w:ind w:left="720" w:firstLine="720"/>
       </w:pPr>
       <w:r>
-        <w:t>- hierarcy, infrasturcture</w:t>
-      </w:r>
+        <w:t xml:space="preserve">- </w:t>
+      </w:r>
+      <w:proofErr w:type="spellStart"/>
+      <w:r>
+        <w:t>hierarcy</w:t>
+      </w:r>
+      <w:proofErr w:type="spellEnd"/>
+      <w:r>
+        <w:t xml:space="preserve">, </w:t>
+      </w:r>
+      <w:proofErr w:type="spellStart"/>
+      <w:r>
+        <w:t>infrasturcture</w:t>
+      </w:r>
+      <w:proofErr w:type="spellEnd"/>
     </w:p>
     <w:p>
       <w:r>
@@ -108,23 +161,59 @@
     <w:p>
       <w:r>
         <w:tab/>
-        <w:t xml:space="preserve">a. nodes - the actual devices i.e computers </w:t>
-      </w:r>
-    </w:p>
-    <w:p>
-      <w:r>
-        <w:tab/>
-      </w:r>
-      <w:r>
-        <w:tab/>
-        <w:t xml:space="preserve">   IoT - Internet of Things</w:t>
-      </w:r>
-    </w:p>
-    <w:p>
-      <w:r>
-        <w:tab/>
-        <w:t>b.Interconnected Technologies - Wired - utp, fiber; Wireless - infrared,bluetooth</w:t>
-      </w:r>
+        <w:t xml:space="preserve">a. nodes - the actual devices </w:t>
+      </w:r>
+      <w:proofErr w:type="spellStart"/>
+      <w:r>
+        <w:t>i.e</w:t>
+      </w:r>
+      <w:proofErr w:type="spellEnd"/>
+      <w:r>
+        <w:t xml:space="preserve"> computers </w:t>
+      </w:r>
+    </w:p>
+    <w:p>
+      <w:r>
+        <w:tab/>
+      </w:r>
+      <w:r>
+        <w:tab/>
+        <w:t xml:space="preserve">   </w:t>
+      </w:r>
+      <w:proofErr w:type="spellStart"/>
+      <w:r>
+        <w:t>IoT</w:t>
+      </w:r>
+      <w:proofErr w:type="spellEnd"/>
+      <w:r>
+        <w:t xml:space="preserve"> - Internet of Things</w:t>
+      </w:r>
+    </w:p>
+    <w:p>
+      <w:r>
+        <w:tab/>
+      </w:r>
+      <w:proofErr w:type="spellStart"/>
+      <w:r>
+        <w:t>b.Interconnected</w:t>
+      </w:r>
+      <w:proofErr w:type="spellEnd"/>
+      <w:r>
+        <w:t xml:space="preserve"> Technologies - Wired - </w:t>
+      </w:r>
+      <w:proofErr w:type="spellStart"/>
+      <w:r>
+        <w:t>utp</w:t>
+      </w:r>
+      <w:proofErr w:type="spellEnd"/>
+      <w:r>
+        <w:t xml:space="preserve">, fiber; Wireless - </w:t>
+      </w:r>
+      <w:proofErr w:type="spellStart"/>
+      <w:r>
+        <w:t>infrared,bluetooth</w:t>
+      </w:r>
+      <w:proofErr w:type="spellEnd"/>
     </w:p>
     <w:p>
       <w:pPr>
@@ -145,13 +234,24 @@
     <w:p>
       <w:r>
         <w:tab/>
+      </w:r>
+      <w:proofErr w:type="spellStart"/>
+      <w:r>
         <w:t>a.protocols</w:t>
       </w:r>
-    </w:p>
-    <w:p>
-      <w:r>
-        <w:tab/>
-        <w:t>b.device drivers -software that run active (something missing here)</w:t>
+      <w:proofErr w:type="spellEnd"/>
+    </w:p>
+    <w:p>
+      <w:r>
+        <w:tab/>
+      </w:r>
+      <w:proofErr w:type="spellStart"/>
+      <w:r>
+        <w:t>b.device</w:t>
+      </w:r>
+      <w:proofErr w:type="spellEnd"/>
+      <w:r>
+        <w:t xml:space="preserve"> drivers -software that run active (something missing here)</w:t>
       </w:r>
     </w:p>
     <w:p/>
@@ -308,7 +408,15 @@
         <w:t xml:space="preserve">ARPANET </w:t>
       </w:r>
       <w:r>
-        <w:t>(Advanced Research Project Agency NETwork) --&gt; 4 computers communicate</w:t>
+        <w:t xml:space="preserve">(Advanced Research Project Agency </w:t>
+      </w:r>
+      <w:proofErr w:type="spellStart"/>
+      <w:r>
+        <w:t>NETwork</w:t>
+      </w:r>
+      <w:proofErr w:type="spellEnd"/>
+      <w:r>
+        <w:t>) --&gt; 4 computers communicate</w:t>
       </w:r>
     </w:p>
     <w:p>
@@ -461,7 +569,23 @@
       </w:r>
       <w:r>
         <w:tab/>
-        <w:t xml:space="preserve">     - distibuting, seraching, retrieving</w:t>
+        <w:t xml:space="preserve">     - </w:t>
+      </w:r>
+      <w:proofErr w:type="spellStart"/>
+      <w:r>
+        <w:t>distibuting</w:t>
+      </w:r>
+      <w:proofErr w:type="spellEnd"/>
+      <w:r>
+        <w:t xml:space="preserve">, </w:t>
+      </w:r>
+      <w:proofErr w:type="spellStart"/>
+      <w:r>
+        <w:t>seraching</w:t>
+      </w:r>
+      <w:proofErr w:type="spellEnd"/>
+      <w:r>
+        <w:t>, retrieving</w:t>
       </w:r>
     </w:p>
     <w:p/>
@@ -494,7 +618,21 @@
           <w:b/>
         </w:rPr>
         <w:lastRenderedPageBreak/>
-        <w:t>1989 (Sir Tim Bernerns-Lee) --&gt; HTTP, HTML, URL</w:t>
+        <w:t xml:space="preserve">1989 (Sir Tim </w:t>
+      </w:r>
+      <w:proofErr w:type="spellStart"/>
+      <w:r>
+        <w:rPr>
+          <w:b/>
+        </w:rPr>
+        <w:t>Bernerns</w:t>
+      </w:r>
+      <w:proofErr w:type="spellEnd"/>
+      <w:r>
+        <w:rPr>
+          <w:b/>
+        </w:rPr>
+        <w:t>-Lee) --&gt; HTTP, HTML, URL</w:t>
       </w:r>
     </w:p>
     <w:p/>
@@ -816,8 +954,13 @@
         <w:t>ext</w:t>
       </w:r>
       <w:r>
-        <w:t>/transfer codings</w:t>
-      </w:r>
+        <w:t xml:space="preserve">/transfer </w:t>
+      </w:r>
+      <w:proofErr w:type="spellStart"/>
+      <w:r>
+        <w:t>codings</w:t>
+      </w:r>
+      <w:proofErr w:type="spellEnd"/>
     </w:p>
     <w:p>
       <w:pPr>
@@ -876,8 +1019,13 @@
         </w:numPr>
       </w:pPr>
       <w:r>
-        <w:t>Authentication/autorization</w:t>
-      </w:r>
+        <w:t>Authentication/</w:t>
+      </w:r>
+      <w:proofErr w:type="spellStart"/>
+      <w:r>
+        <w:t>autorization</w:t>
+      </w:r>
+      <w:proofErr w:type="spellEnd"/>
     </w:p>
     <w:p>
       <w:r>
@@ -1172,7 +1320,15 @@
         </w:numPr>
       </w:pPr>
       <w:r>
-        <w:t>HTTP 1.1 requres at least the host request header to be provided</w:t>
+        <w:t xml:space="preserve">HTTP 1.1 </w:t>
+      </w:r>
+      <w:proofErr w:type="spellStart"/>
+      <w:r>
+        <w:t>requres</w:t>
+      </w:r>
+      <w:proofErr w:type="spellEnd"/>
+      <w:r>
+        <w:t xml:space="preserve"> at least the host request header to be provided</w:t>
       </w:r>
     </w:p>
     <w:p>
@@ -1316,14 +1472,253 @@
           <w:sz w:val="32"/>
         </w:rPr>
       </w:pPr>
+      <w:bookmarkStart w:id="0" w:name="_GoBack"/>
       <w:r>
         <w:rPr>
           <w:b/>
           <w:sz w:val="32"/>
         </w:rPr>
-        <w:t>HTTP REQUEST METHODS (Search it up)</w:t>
-      </w:r>
-      <w:bookmarkStart w:id="0" w:name="_GoBack"/>
+        <w:t xml:space="preserve">HTTP REQUEST METHODS </w:t>
+      </w:r>
+    </w:p>
+    <w:p>
+      <w:pPr>
+        <w:pStyle w:val="ListParagraph"/>
+        <w:numPr>
+          <w:ilvl w:val="0"/>
+          <w:numId w:val="19"/>
+        </w:numPr>
+      </w:pPr>
+      <w:r>
+        <w:t>Put</w:t>
+      </w:r>
+    </w:p>
+    <w:p>
+      <w:pPr>
+        <w:pStyle w:val="ListParagraph"/>
+        <w:numPr>
+          <w:ilvl w:val="1"/>
+          <w:numId w:val="19"/>
+        </w:numPr>
+      </w:pPr>
+      <w:r>
+        <w:t>Store the enclosed entity in the message body under the specified request URI</w:t>
+      </w:r>
+    </w:p>
+    <w:p>
+      <w:pPr>
+        <w:pStyle w:val="ListParagraph"/>
+        <w:numPr>
+          <w:ilvl w:val="0"/>
+          <w:numId w:val="19"/>
+        </w:numPr>
+      </w:pPr>
+      <w:r>
+        <w:t>Delete</w:t>
+      </w:r>
+    </w:p>
+    <w:p>
+      <w:pPr>
+        <w:pStyle w:val="ListParagraph"/>
+        <w:numPr>
+          <w:ilvl w:val="1"/>
+          <w:numId w:val="19"/>
+        </w:numPr>
+      </w:pPr>
+      <w:r>
+        <w:t>Delete a data in a server</w:t>
+      </w:r>
+    </w:p>
+    <w:p>
+      <w:pPr>
+        <w:pStyle w:val="ListParagraph"/>
+        <w:numPr>
+          <w:ilvl w:val="0"/>
+          <w:numId w:val="19"/>
+        </w:numPr>
+      </w:pPr>
+      <w:r>
+        <w:t>Options</w:t>
+      </w:r>
+    </w:p>
+    <w:p>
+      <w:pPr>
+        <w:pStyle w:val="ListParagraph"/>
+        <w:numPr>
+          <w:ilvl w:val="1"/>
+          <w:numId w:val="19"/>
+        </w:numPr>
+      </w:pPr>
+      <w:r>
+        <w:t>To know what the option request type that is allowed to the client</w:t>
+      </w:r>
+    </w:p>
+    <w:p>
+      <w:pPr>
+        <w:pStyle w:val="ListParagraph"/>
+        <w:numPr>
+          <w:ilvl w:val="0"/>
+          <w:numId w:val="19"/>
+        </w:numPr>
+      </w:pPr>
+      <w:r>
+        <w:t>Trace</w:t>
+      </w:r>
+    </w:p>
+    <w:p>
+      <w:pPr>
+        <w:pStyle w:val="ListParagraph"/>
+        <w:numPr>
+          <w:ilvl w:val="1"/>
+          <w:numId w:val="19"/>
+        </w:numPr>
+      </w:pPr>
+      <w:r>
+        <w:t>Request a loopback of the request (request the server to echo back to the client the received request message)</w:t>
+      </w:r>
+    </w:p>
+    <w:p>
+      <w:pPr>
+        <w:pStyle w:val="ListParagraph"/>
+        <w:numPr>
+          <w:ilvl w:val="0"/>
+          <w:numId w:val="19"/>
+        </w:numPr>
+      </w:pPr>
+      <w:r>
+        <w:t>Connect</w:t>
+      </w:r>
+    </w:p>
+    <w:p>
+      <w:pPr>
+        <w:pStyle w:val="ListParagraph"/>
+        <w:numPr>
+          <w:ilvl w:val="1"/>
+          <w:numId w:val="19"/>
+        </w:numPr>
+      </w:pPr>
+      <w:r>
+        <w:t>Request the establishment of a tunnel</w:t>
+      </w:r>
+    </w:p>
+    <w:p>
+      <w:pPr>
+        <w:pStyle w:val="ListParagraph"/>
+        <w:numPr>
+          <w:ilvl w:val="0"/>
+          <w:numId w:val="19"/>
+        </w:numPr>
+      </w:pPr>
+      <w:r>
+        <w:t>Safe methods</w:t>
+      </w:r>
+    </w:p>
+    <w:p>
+      <w:pPr>
+        <w:pStyle w:val="ListParagraph"/>
+        <w:numPr>
+          <w:ilvl w:val="1"/>
+          <w:numId w:val="19"/>
+        </w:numPr>
+      </w:pPr>
+      <w:r>
+        <w:t>Not affecting any data</w:t>
+      </w:r>
+    </w:p>
+    <w:p>
+      <w:pPr>
+        <w:pStyle w:val="ListParagraph"/>
+        <w:numPr>
+          <w:ilvl w:val="0"/>
+          <w:numId w:val="19"/>
+        </w:numPr>
+      </w:pPr>
+      <w:proofErr w:type="spellStart"/>
+      <w:r>
+        <w:t>Idempoted</w:t>
+      </w:r>
+      <w:proofErr w:type="spellEnd"/>
+      <w:r>
+        <w:t xml:space="preserve"> methods</w:t>
+      </w:r>
+    </w:p>
+    <w:p>
+      <w:pPr>
+        <w:pStyle w:val="ListParagraph"/>
+        <w:numPr>
+          <w:ilvl w:val="1"/>
+          <w:numId w:val="19"/>
+        </w:numPr>
+      </w:pPr>
+      <w:proofErr w:type="spellStart"/>
+      <w:r>
+        <w:t>Repeatedf</w:t>
+      </w:r>
+      <w:proofErr w:type="spellEnd"/>
+      <w:r>
+        <w:t xml:space="preserve"> execution, same result</w:t>
+      </w:r>
+    </w:p>
+    <w:p>
+      <w:pPr>
+        <w:pStyle w:val="ListParagraph"/>
+        <w:numPr>
+          <w:ilvl w:val="0"/>
+          <w:numId w:val="19"/>
+        </w:numPr>
+      </w:pPr>
+      <w:r>
+        <w:t>Cacheable methods</w:t>
+      </w:r>
+    </w:p>
+    <w:p>
+      <w:pPr>
+        <w:pStyle w:val="ListParagraph"/>
+        <w:numPr>
+          <w:ilvl w:val="0"/>
+          <w:numId w:val="19"/>
+        </w:numPr>
+      </w:pPr>
+      <w:r>
+        <w:t>Extension Methods</w:t>
+      </w:r>
+    </w:p>
+    <w:p>
+      <w:pPr>
+        <w:pStyle w:val="ListParagraph"/>
+        <w:numPr>
+          <w:ilvl w:val="1"/>
+          <w:numId w:val="19"/>
+        </w:numPr>
+      </w:pPr>
+      <w:r>
+        <w:t>WEBDAV RFC 4918</w:t>
+      </w:r>
+    </w:p>
+    <w:p>
+      <w:pPr>
+        <w:pStyle w:val="ListParagraph"/>
+        <w:numPr>
+          <w:ilvl w:val="1"/>
+          <w:numId w:val="19"/>
+        </w:numPr>
+      </w:pPr>
+      <w:proofErr w:type="spellStart"/>
+      <w:r>
+        <w:t>Propfind</w:t>
+      </w:r>
+      <w:proofErr w:type="spellEnd"/>
+      <w:r>
+        <w:t xml:space="preserve">, </w:t>
+      </w:r>
+      <w:proofErr w:type="spellStart"/>
+      <w:r>
+        <w:t>proppicthc,mkcol,copy,move,lock,unlock</w:t>
+      </w:r>
+      <w:proofErr w:type="spellEnd"/>
+      <w:r>
+        <w:t>.</w:t>
+      </w:r>
       <w:bookmarkEnd w:id="0"/>
     </w:p>
     <w:sectPr>
@@ -3260,6 +3655,119 @@
     </w:lvl>
   </w:abstractNum>
   <w:abstractNum w:abstractNumId="17" w15:restartNumberingAfterBreak="0">
+    <w:nsid w:val="72AE54CC"/>
+    <w:multiLevelType w:val="hybridMultilevel"/>
+    <w:tmpl w:val="B01A7DC0"/>
+    <w:lvl w:ilvl="0" w:tplc="04090001">
+      <w:start w:val="1"/>
+      <w:numFmt w:val="bullet"/>
+      <w:lvlText w:val=""/>
+      <w:lvlJc w:val="left"/>
+      <w:pPr>
+        <w:ind w:left="720" w:hanging="360"/>
+      </w:pPr>
+      <w:rPr>
+        <w:rFonts w:ascii="Symbol" w:hAnsi="Symbol" w:hint="default"/>
+      </w:rPr>
+    </w:lvl>
+    <w:lvl w:ilvl="1" w:tplc="04090003">
+      <w:start w:val="1"/>
+      <w:numFmt w:val="bullet"/>
+      <w:lvlText w:val="o"/>
+      <w:lvlJc w:val="left"/>
+      <w:pPr>
+        <w:ind w:left="1440" w:hanging="360"/>
+      </w:pPr>
+      <w:rPr>
+        <w:rFonts w:ascii="Courier New" w:hAnsi="Courier New" w:cs="Courier New" w:hint="default"/>
+      </w:rPr>
+    </w:lvl>
+    <w:lvl w:ilvl="2" w:tplc="04090005" w:tentative="1">
+      <w:start w:val="1"/>
+      <w:numFmt w:val="bullet"/>
+      <w:lvlText w:val=""/>
+      <w:lvlJc w:val="left"/>
+      <w:pPr>
+        <w:ind w:left="2160" w:hanging="360"/>
+      </w:pPr>
+      <w:rPr>
+        <w:rFonts w:ascii="Wingdings" w:hAnsi="Wingdings" w:hint="default"/>
+      </w:rPr>
+    </w:lvl>
+    <w:lvl w:ilvl="3" w:tplc="04090001" w:tentative="1">
+      <w:start w:val="1"/>
+      <w:numFmt w:val="bullet"/>
+      <w:lvlText w:val=""/>
+      <w:lvlJc w:val="left"/>
+      <w:pPr>
+        <w:ind w:left="2880" w:hanging="360"/>
+      </w:pPr>
+      <w:rPr>
+        <w:rFonts w:ascii="Symbol" w:hAnsi="Symbol" w:hint="default"/>
+      </w:rPr>
+    </w:lvl>
+    <w:lvl w:ilvl="4" w:tplc="04090003" w:tentative="1">
+      <w:start w:val="1"/>
+      <w:numFmt w:val="bullet"/>
+      <w:lvlText w:val="o"/>
+      <w:lvlJc w:val="left"/>
+      <w:pPr>
+        <w:ind w:left="3600" w:hanging="360"/>
+      </w:pPr>
+      <w:rPr>
+        <w:rFonts w:ascii="Courier New" w:hAnsi="Courier New" w:cs="Courier New" w:hint="default"/>
+      </w:rPr>
+    </w:lvl>
+    <w:lvl w:ilvl="5" w:tplc="04090005" w:tentative="1">
+      <w:start w:val="1"/>
+      <w:numFmt w:val="bullet"/>
+      <w:lvlText w:val=""/>
+      <w:lvlJc w:val="left"/>
+      <w:pPr>
+        <w:ind w:left="4320" w:hanging="360"/>
+      </w:pPr>
+      <w:rPr>
+        <w:rFonts w:ascii="Wingdings" w:hAnsi="Wingdings" w:hint="default"/>
+      </w:rPr>
+    </w:lvl>
+    <w:lvl w:ilvl="6" w:tplc="04090001" w:tentative="1">
+      <w:start w:val="1"/>
+      <w:numFmt w:val="bullet"/>
+      <w:lvlText w:val=""/>
+      <w:lvlJc w:val="left"/>
+      <w:pPr>
+        <w:ind w:left="5040" w:hanging="360"/>
+      </w:pPr>
+      <w:rPr>
+        <w:rFonts w:ascii="Symbol" w:hAnsi="Symbol" w:hint="default"/>
+      </w:rPr>
+    </w:lvl>
+    <w:lvl w:ilvl="7" w:tplc="04090003" w:tentative="1">
+      <w:start w:val="1"/>
+      <w:numFmt w:val="bullet"/>
+      <w:lvlText w:val="o"/>
+      <w:lvlJc w:val="left"/>
+      <w:pPr>
+        <w:ind w:left="5760" w:hanging="360"/>
+      </w:pPr>
+      <w:rPr>
+        <w:rFonts w:ascii="Courier New" w:hAnsi="Courier New" w:cs="Courier New" w:hint="default"/>
+      </w:rPr>
+    </w:lvl>
+    <w:lvl w:ilvl="8" w:tplc="04090005" w:tentative="1">
+      <w:start w:val="1"/>
+      <w:numFmt w:val="bullet"/>
+      <w:lvlText w:val=""/>
+      <w:lvlJc w:val="left"/>
+      <w:pPr>
+        <w:ind w:left="6480" w:hanging="360"/>
+      </w:pPr>
+      <w:rPr>
+        <w:rFonts w:ascii="Wingdings" w:hAnsi="Wingdings" w:hint="default"/>
+      </w:rPr>
+    </w:lvl>
+  </w:abstractNum>
+  <w:abstractNum w:abstractNumId="18" w15:restartNumberingAfterBreak="0">
     <w:nsid w:val="72D23B8A"/>
     <w:multiLevelType w:val="hybridMultilevel"/>
     <w:tmpl w:val="043E06C8"/>
@@ -3379,7 +3887,7 @@
     <w:abstractNumId w:val="12"/>
   </w:num>
   <w:num w:numId="3">
-    <w:abstractNumId w:val="17"/>
+    <w:abstractNumId w:val="18"/>
   </w:num>
   <w:num w:numId="4">
     <w:abstractNumId w:val="15"/>
@@ -3425,6 +3933,9 @@
   </w:num>
   <w:num w:numId="18">
     <w:abstractNumId w:val="1"/>
+  </w:num>
+  <w:num w:numId="19">
+    <w:abstractNumId w:val="17"/>
   </w:num>
 </w:numbering>
 </file>

</xml_diff>

<commit_message>
Added HTTP Message Headers to PRELIMNOTES.docx
</commit_message>
<xml_diff>
--- a/NOTES/PRELIMNOTES.docx
+++ b/NOTES/PRELIMNOTES.docx
@@ -1,6 +1,6 @@
 
 <file path=word/document.xml><?xml version="1.0" encoding="utf-8"?>
-<w:document xmlns:wpc="http://schemas.microsoft.com/office/word/2010/wordprocessingCanvas" xmlns:cx="http://schemas.microsoft.com/office/drawing/2014/chartex" xmlns:cx1="http://schemas.microsoft.com/office/drawing/2015/9/8/chartex" xmlns:cx2="http://schemas.microsoft.com/office/drawing/2015/10/21/chartex" xmlns:cx3="http://schemas.microsoft.com/office/drawing/2016/5/9/chartex" xmlns:cx4="http://schemas.microsoft.com/office/drawing/2016/5/10/chartex" xmlns:cx5="http://schemas.microsoft.com/office/drawing/2016/5/11/chartex" xmlns:mc="http://schemas.openxmlformats.org/markup-compatibility/2006" xmlns:o="urn:schemas-microsoft-com:office:office" xmlns:r="http://schemas.openxmlformats.org/officeDocument/2006/relationships" xmlns:m="http://schemas.openxmlformats.org/officeDocument/2006/math" xmlns:v="urn:schemas-microsoft-com:vml" xmlns:wp14="http://schemas.microsoft.com/office/word/2010/wordprocessingDrawing" xmlns:wp="http://schemas.openxmlformats.org/drawingml/2006/wordprocessingDrawing" xmlns:w10="urn:schemas-microsoft-com:office:word" xmlns:w="http://schemas.openxmlformats.org/wordprocessingml/2006/main" xmlns:w14="http://schemas.microsoft.com/office/word/2010/wordml" xmlns:w15="http://schemas.microsoft.com/office/word/2012/wordml" xmlns:w16se="http://schemas.microsoft.com/office/word/2015/wordml/symex" xmlns:wpg="http://schemas.microsoft.com/office/word/2010/wordprocessingGroup" xmlns:wpi="http://schemas.microsoft.com/office/word/2010/wordprocessingInk" xmlns:wne="http://schemas.microsoft.com/office/word/2006/wordml" xmlns:wps="http://schemas.microsoft.com/office/word/2010/wordprocessingShape" mc:Ignorable="w14 w15 w16se wp14">
+<w:document xmlns:wpc="http://schemas.microsoft.com/office/word/2010/wordprocessingCanvas" xmlns:mc="http://schemas.openxmlformats.org/markup-compatibility/2006" xmlns:o="urn:schemas-microsoft-com:office:office" xmlns:r="http://schemas.openxmlformats.org/officeDocument/2006/relationships" xmlns:m="http://schemas.openxmlformats.org/officeDocument/2006/math" xmlns:v="urn:schemas-microsoft-com:vml" xmlns:wp14="http://schemas.microsoft.com/office/word/2010/wordprocessingDrawing" xmlns:wp="http://schemas.openxmlformats.org/drawingml/2006/wordprocessingDrawing" xmlns:w10="urn:schemas-microsoft-com:office:word" xmlns:w="http://schemas.openxmlformats.org/wordprocessingml/2006/main" xmlns:w14="http://schemas.microsoft.com/office/word/2010/wordml" xmlns:w15="http://schemas.microsoft.com/office/word/2012/wordml" xmlns:wpg="http://schemas.microsoft.com/office/word/2010/wordprocessingGroup" xmlns:wpi="http://schemas.microsoft.com/office/word/2010/wordprocessingInk" xmlns:wne="http://schemas.microsoft.com/office/word/2006/wordml" xmlns:wps="http://schemas.microsoft.com/office/word/2010/wordprocessingShape" mc:Ignorable="w14 w15 wp14">
   <w:body>
     <w:p>
       <w:r>
@@ -1472,7 +1472,6 @@
           <w:sz w:val="32"/>
         </w:rPr>
       </w:pPr>
-      <w:bookmarkStart w:id="0" w:name="_GoBack"/>
       <w:r>
         <w:rPr>
           <w:b/>
@@ -1713,12 +1712,366 @@
       </w:r>
       <w:proofErr w:type="spellStart"/>
       <w:r>
-        <w:t>proppicthc,mkcol,copy,move,lock,unlock</w:t>
+        <w:t>proppicthc</w:t>
+      </w:r>
+      <w:proofErr w:type="gramStart"/>
+      <w:r>
+        <w:t>,mkcol,copy,move,lock,unlock</w:t>
       </w:r>
       <w:proofErr w:type="spellEnd"/>
+      <w:proofErr w:type="gramEnd"/>
       <w:r>
         <w:t>.</w:t>
       </w:r>
+    </w:p>
+    <w:p/>
+    <w:p>
+      <w:pPr>
+        <w:rPr>
+          <w:b/>
+          <w:sz w:val="32"/>
+        </w:rPr>
+      </w:pPr>
+      <w:r>
+        <w:rPr>
+          <w:b/>
+          <w:sz w:val="32"/>
+        </w:rPr>
+        <w:t xml:space="preserve">HTTP </w:t>
+      </w:r>
+      <w:r>
+        <w:rPr>
+          <w:b/>
+          <w:sz w:val="32"/>
+        </w:rPr>
+        <w:t>Message Headers</w:t>
+      </w:r>
+    </w:p>
+    <w:p>
+      <w:pPr>
+        <w:rPr>
+          <w:b/>
+          <w:sz w:val="28"/>
+        </w:rPr>
+      </w:pPr>
+      <w:r>
+        <w:rPr>
+          <w:b/>
+          <w:sz w:val="32"/>
+        </w:rPr>
+        <w:tab/>
+      </w:r>
+      <w:r>
+        <w:rPr>
+          <w:b/>
+          <w:sz w:val="28"/>
+        </w:rPr>
+        <w:t>Response Header Fields</w:t>
+      </w:r>
+    </w:p>
+    <w:p>
+      <w:pPr>
+        <w:pStyle w:val="ListParagraph"/>
+        <w:numPr>
+          <w:ilvl w:val="2"/>
+          <w:numId w:val="19"/>
+        </w:numPr>
+        <w:rPr>
+          <w:sz w:val="24"/>
+        </w:rPr>
+      </w:pPr>
+      <w:r>
+        <w:rPr>
+          <w:sz w:val="24"/>
+        </w:rPr>
+        <w:t>Used by servers</w:t>
+      </w:r>
+    </w:p>
+    <w:p>
+      <w:pPr>
+        <w:pStyle w:val="ListParagraph"/>
+        <w:numPr>
+          <w:ilvl w:val="2"/>
+          <w:numId w:val="19"/>
+        </w:numPr>
+        <w:rPr>
+          <w:sz w:val="24"/>
+        </w:rPr>
+      </w:pPr>
+      <w:r>
+        <w:rPr>
+          <w:sz w:val="24"/>
+        </w:rPr>
+        <w:t xml:space="preserve">Response messages </w:t>
+      </w:r>
+    </w:p>
+    <w:p>
+      <w:pPr>
+        <w:pStyle w:val="ListParagraph"/>
+        <w:numPr>
+          <w:ilvl w:val="0"/>
+          <w:numId w:val="19"/>
+        </w:numPr>
+      </w:pPr>
+      <w:r>
+        <w:t>Accept Ranges</w:t>
+      </w:r>
+    </w:p>
+    <w:p>
+      <w:pPr>
+        <w:pStyle w:val="ListParagraph"/>
+        <w:numPr>
+          <w:ilvl w:val="0"/>
+          <w:numId w:val="19"/>
+        </w:numPr>
+      </w:pPr>
+      <w:r>
+        <w:t>Age</w:t>
+      </w:r>
+    </w:p>
+    <w:p>
+      <w:pPr>
+        <w:pStyle w:val="ListParagraph"/>
+        <w:numPr>
+          <w:ilvl w:val="0"/>
+          <w:numId w:val="19"/>
+        </w:numPr>
+      </w:pPr>
+      <w:proofErr w:type="spellStart"/>
+      <w:r>
+        <w:t>Etag</w:t>
+      </w:r>
+      <w:proofErr w:type="spellEnd"/>
+    </w:p>
+    <w:p>
+      <w:pPr>
+        <w:pStyle w:val="ListParagraph"/>
+        <w:numPr>
+          <w:ilvl w:val="0"/>
+          <w:numId w:val="19"/>
+        </w:numPr>
+      </w:pPr>
+      <w:r>
+        <w:lastRenderedPageBreak/>
+        <w:t>Location</w:t>
+      </w:r>
+    </w:p>
+    <w:p>
+      <w:pPr>
+        <w:pStyle w:val="ListParagraph"/>
+        <w:numPr>
+          <w:ilvl w:val="1"/>
+          <w:numId w:val="19"/>
+        </w:numPr>
+      </w:pPr>
+      <w:r>
+        <w:t>used for redirection</w:t>
+      </w:r>
+    </w:p>
+    <w:p>
+      <w:pPr>
+        <w:pStyle w:val="ListParagraph"/>
+        <w:numPr>
+          <w:ilvl w:val="0"/>
+          <w:numId w:val="19"/>
+        </w:numPr>
+      </w:pPr>
+      <w:r>
+        <w:t>Proxy Authenticate</w:t>
+      </w:r>
+    </w:p>
+    <w:p>
+      <w:pPr>
+        <w:pStyle w:val="ListParagraph"/>
+        <w:numPr>
+          <w:ilvl w:val="0"/>
+          <w:numId w:val="19"/>
+        </w:numPr>
+      </w:pPr>
+      <w:r>
+        <w:t>Retry-after</w:t>
+      </w:r>
+    </w:p>
+    <w:p>
+      <w:pPr>
+        <w:pStyle w:val="ListParagraph"/>
+        <w:numPr>
+          <w:ilvl w:val="0"/>
+          <w:numId w:val="19"/>
+        </w:numPr>
+      </w:pPr>
+      <w:r>
+        <w:t>Server</w:t>
+      </w:r>
+    </w:p>
+    <w:p>
+      <w:pPr>
+        <w:pStyle w:val="ListParagraph"/>
+        <w:numPr>
+          <w:ilvl w:val="0"/>
+          <w:numId w:val="19"/>
+        </w:numPr>
+      </w:pPr>
+      <w:r>
+        <w:t>Vary</w:t>
+      </w:r>
+    </w:p>
+    <w:p>
+      <w:pPr>
+        <w:pStyle w:val="ListParagraph"/>
+        <w:numPr>
+          <w:ilvl w:val="0"/>
+          <w:numId w:val="19"/>
+        </w:numPr>
+      </w:pPr>
+      <w:r>
+        <w:t>WWW Authenticate</w:t>
+      </w:r>
+    </w:p>
+    <w:p>
+      <w:pPr>
+        <w:pStyle w:val="ListParagraph"/>
+      </w:pPr>
+    </w:p>
+    <w:p>
+      <w:pPr>
+        <w:pStyle w:val="ListParagraph"/>
+        <w:rPr>
+          <w:b/>
+          <w:sz w:val="28"/>
+        </w:rPr>
+      </w:pPr>
+      <w:r>
+        <w:rPr>
+          <w:b/>
+          <w:sz w:val="28"/>
+        </w:rPr>
+        <w:t>Entity Header Fields</w:t>
+      </w:r>
+    </w:p>
+    <w:p>
+      <w:pPr>
+        <w:pStyle w:val="ListParagraph"/>
+        <w:numPr>
+          <w:ilvl w:val="0"/>
+          <w:numId w:val="19"/>
+        </w:numPr>
+      </w:pPr>
+      <w:r>
+        <w:t>Allow</w:t>
+      </w:r>
+    </w:p>
+    <w:p>
+      <w:pPr>
+        <w:pStyle w:val="ListParagraph"/>
+        <w:numPr>
+          <w:ilvl w:val="0"/>
+          <w:numId w:val="19"/>
+        </w:numPr>
+      </w:pPr>
+      <w:r>
+        <w:t>Content Encoding</w:t>
+      </w:r>
+    </w:p>
+    <w:p>
+      <w:pPr>
+        <w:pStyle w:val="ListParagraph"/>
+        <w:numPr>
+          <w:ilvl w:val="0"/>
+          <w:numId w:val="19"/>
+        </w:numPr>
+      </w:pPr>
+      <w:r>
+        <w:t xml:space="preserve">Content Language </w:t>
+      </w:r>
+    </w:p>
+    <w:p>
+      <w:pPr>
+        <w:pStyle w:val="ListParagraph"/>
+        <w:numPr>
+          <w:ilvl w:val="0"/>
+          <w:numId w:val="19"/>
+        </w:numPr>
+      </w:pPr>
+      <w:r>
+        <w:t>Content</w:t>
+      </w:r>
+      <w:r>
+        <w:t xml:space="preserve"> Length</w:t>
+      </w:r>
+    </w:p>
+    <w:p>
+      <w:pPr>
+        <w:pStyle w:val="ListParagraph"/>
+        <w:numPr>
+          <w:ilvl w:val="0"/>
+          <w:numId w:val="19"/>
+        </w:numPr>
+      </w:pPr>
+      <w:r>
+        <w:t>Content Location</w:t>
+      </w:r>
+    </w:p>
+    <w:p>
+      <w:pPr>
+        <w:pStyle w:val="ListParagraph"/>
+        <w:numPr>
+          <w:ilvl w:val="0"/>
+          <w:numId w:val="19"/>
+        </w:numPr>
+      </w:pPr>
+      <w:r>
+        <w:t>Content-MD5</w:t>
+      </w:r>
+    </w:p>
+    <w:p>
+      <w:pPr>
+        <w:pStyle w:val="ListParagraph"/>
+        <w:numPr>
+          <w:ilvl w:val="0"/>
+          <w:numId w:val="19"/>
+        </w:numPr>
+      </w:pPr>
+      <w:r>
+        <w:t>Content Range</w:t>
+      </w:r>
+    </w:p>
+    <w:p>
+      <w:pPr>
+        <w:pStyle w:val="ListParagraph"/>
+        <w:numPr>
+          <w:ilvl w:val="0"/>
+          <w:numId w:val="19"/>
+        </w:numPr>
+      </w:pPr>
+      <w:r>
+        <w:t>Content Type</w:t>
+      </w:r>
+    </w:p>
+    <w:p>
+      <w:pPr>
+        <w:pStyle w:val="ListParagraph"/>
+        <w:numPr>
+          <w:ilvl w:val="0"/>
+          <w:numId w:val="19"/>
+        </w:numPr>
+      </w:pPr>
+      <w:r>
+        <w:t>Expires</w:t>
+      </w:r>
+    </w:p>
+    <w:p>
+      <w:pPr>
+        <w:pStyle w:val="ListParagraph"/>
+        <w:numPr>
+          <w:ilvl w:val="0"/>
+          <w:numId w:val="19"/>
+        </w:numPr>
+      </w:pPr>
+      <w:r>
+        <w:t>Last Modifier</w:t>
+      </w:r>
+      <w:bookmarkStart w:id="0" w:name="_GoBack"/>
       <w:bookmarkEnd w:id="0"/>
     </w:p>
     <w:sectPr>
@@ -1732,7 +2085,7 @@
 </file>
 
 <file path=word/numbering.xml><?xml version="1.0" encoding="utf-8"?>
-<w:numbering xmlns:wpc="http://schemas.microsoft.com/office/word/2010/wordprocessingCanvas" xmlns:cx="http://schemas.microsoft.com/office/drawing/2014/chartex" xmlns:cx1="http://schemas.microsoft.com/office/drawing/2015/9/8/chartex" xmlns:cx2="http://schemas.microsoft.com/office/drawing/2015/10/21/chartex" xmlns:cx3="http://schemas.microsoft.com/office/drawing/2016/5/9/chartex" xmlns:cx4="http://schemas.microsoft.com/office/drawing/2016/5/10/chartex" xmlns:cx5="http://schemas.microsoft.com/office/drawing/2016/5/11/chartex" xmlns:mc="http://schemas.openxmlformats.org/markup-compatibility/2006" xmlns:o="urn:schemas-microsoft-com:office:office" xmlns:r="http://schemas.openxmlformats.org/officeDocument/2006/relationships" xmlns:m="http://schemas.openxmlformats.org/officeDocument/2006/math" xmlns:v="urn:schemas-microsoft-com:vml" xmlns:wp14="http://schemas.microsoft.com/office/word/2010/wordprocessingDrawing" xmlns:wp="http://schemas.openxmlformats.org/drawingml/2006/wordprocessingDrawing" xmlns:w10="urn:schemas-microsoft-com:office:word" xmlns:w="http://schemas.openxmlformats.org/wordprocessingml/2006/main" xmlns:w14="http://schemas.microsoft.com/office/word/2010/wordml" xmlns:w15="http://schemas.microsoft.com/office/word/2012/wordml" xmlns:w16se="http://schemas.microsoft.com/office/word/2015/wordml/symex" xmlns:wpg="http://schemas.microsoft.com/office/word/2010/wordprocessingGroup" xmlns:wpi="http://schemas.microsoft.com/office/word/2010/wordprocessingInk" xmlns:wne="http://schemas.microsoft.com/office/word/2006/wordml" xmlns:wps="http://schemas.microsoft.com/office/word/2010/wordprocessingShape" mc:Ignorable="w14 w15 w16se wp14">
+<w:numbering xmlns:wpc="http://schemas.microsoft.com/office/word/2010/wordprocessingCanvas" xmlns:mc="http://schemas.openxmlformats.org/markup-compatibility/2006" xmlns:o="urn:schemas-microsoft-com:office:office" xmlns:r="http://schemas.openxmlformats.org/officeDocument/2006/relationships" xmlns:m="http://schemas.openxmlformats.org/officeDocument/2006/math" xmlns:v="urn:schemas-microsoft-com:vml" xmlns:wp14="http://schemas.microsoft.com/office/word/2010/wordprocessingDrawing" xmlns:wp="http://schemas.openxmlformats.org/drawingml/2006/wordprocessingDrawing" xmlns:w10="urn:schemas-microsoft-com:office:word" xmlns:w="http://schemas.openxmlformats.org/wordprocessingml/2006/main" xmlns:w14="http://schemas.microsoft.com/office/word/2010/wordml" xmlns:w15="http://schemas.microsoft.com/office/word/2012/wordml" xmlns:wpg="http://schemas.microsoft.com/office/word/2010/wordprocessingGroup" xmlns:wpi="http://schemas.microsoft.com/office/word/2010/wordprocessingInk" xmlns:wne="http://schemas.microsoft.com/office/word/2006/wordml" xmlns:wps="http://schemas.microsoft.com/office/word/2010/wordprocessingShape" mc:Ignorable="w14 w15 wp14">
   <w:abstractNum w:abstractNumId="0" w15:restartNumberingAfterBreak="0">
     <w:nsid w:val="04915660"/>
     <w:multiLevelType w:val="hybridMultilevel"/>
@@ -3682,7 +4035,7 @@
         <w:rFonts w:ascii="Courier New" w:hAnsi="Courier New" w:cs="Courier New" w:hint="default"/>
       </w:rPr>
     </w:lvl>
-    <w:lvl w:ilvl="2" w:tplc="04090005" w:tentative="1">
+    <w:lvl w:ilvl="2" w:tplc="04090005">
       <w:start w:val="1"/>
       <w:numFmt w:val="bullet"/>
       <w:lvlText w:val=""/>
@@ -3941,7 +4294,7 @@
 </file>
 
 <file path=word/styles.xml><?xml version="1.0" encoding="utf-8"?>
-<w:styles xmlns:mc="http://schemas.openxmlformats.org/markup-compatibility/2006" xmlns:r="http://schemas.openxmlformats.org/officeDocument/2006/relationships" xmlns:w="http://schemas.openxmlformats.org/wordprocessingml/2006/main" xmlns:w14="http://schemas.microsoft.com/office/word/2010/wordml" xmlns:w15="http://schemas.microsoft.com/office/word/2012/wordml" xmlns:w16se="http://schemas.microsoft.com/office/word/2015/wordml/symex" mc:Ignorable="w14 w15 w16se">
+<w:styles xmlns:mc="http://schemas.openxmlformats.org/markup-compatibility/2006" xmlns:r="http://schemas.openxmlformats.org/officeDocument/2006/relationships" xmlns:w="http://schemas.openxmlformats.org/wordprocessingml/2006/main" xmlns:w14="http://schemas.microsoft.com/office/word/2010/wordml" xmlns:w15="http://schemas.microsoft.com/office/word/2012/wordml" mc:Ignorable="w14 w15">
   <w:docDefaults>
     <w:rPrDefault>
       <w:rPr>
@@ -3957,7 +4310,7 @@
       </w:pPr>
     </w:pPrDefault>
   </w:docDefaults>
-  <w:latentStyles w:defLockedState="0" w:defUIPriority="99" w:defSemiHidden="0" w:defUnhideWhenUsed="0" w:defQFormat="0" w:count="374">
+  <w:latentStyles w:defLockedState="0" w:defUIPriority="99" w:defSemiHidden="0" w:defUnhideWhenUsed="0" w:defQFormat="0" w:count="371">
     <w:lsdException w:name="Normal" w:uiPriority="0" w:qFormat="1"/>
     <w:lsdException w:name="heading 1" w:uiPriority="9" w:qFormat="1"/>
     <w:lsdException w:name="heading 2" w:semiHidden="1" w:uiPriority="9" w:unhideWhenUsed="1" w:qFormat="1"/>
@@ -4329,9 +4682,6 @@
     <w:lsdException w:name="List Table 5 Dark Accent 6" w:uiPriority="50"/>
     <w:lsdException w:name="List Table 6 Colorful Accent 6" w:uiPriority="51"/>
     <w:lsdException w:name="List Table 7 Colorful Accent 6" w:uiPriority="52"/>
-    <w:lsdException w:name="Mention" w:semiHidden="1" w:unhideWhenUsed="1"/>
-    <w:lsdException w:name="Smart Hyperlink" w:semiHidden="1" w:unhideWhenUsed="1"/>
-    <w:lsdException w:name="Hashtag" w:semiHidden="1" w:unhideWhenUsed="1"/>
   </w:latentStyles>
   <w:style w:type="paragraph" w:default="1" w:styleId="Normal">
     <w:name w:val="Normal"/>

</xml_diff>